<commit_message>
add animation on manage_os page
</commit_message>
<xml_diff>
--- a/资料/JavaEE笔记.docx
+++ b/资料/JavaEE笔记.docx
@@ -14129,15 +14129,434 @@
         <w:spacing w:line="220" w:lineRule="atLeast"/>
         <w:outlineLvl w:val="0"/>
         <w:rPr>
-          <w:sz w:val="20"/>
-        </w:rPr>
-      </w:pPr>
-    </w:p>
-    <w:p>
-      <w:pPr>
-        <w:spacing w:line="220" w:lineRule="atLeast"/>
+          <w:rFonts w:hint="eastAsia"/>
+          <w:sz w:val="20"/>
+        </w:rPr>
+      </w:pPr>
+      <w:r>
+        <w:rPr>
+          <w:rFonts w:hint="eastAsia"/>
+          <w:sz w:val="20"/>
+        </w:rPr>
+        <w:t>&lt;%@ taglib prefix=</w:t>
+      </w:r>
+      <w:r>
+        <w:rPr>
+          <w:sz w:val="20"/>
+        </w:rPr>
+        <w:t>”</w:t>
+      </w:r>
+      <w:r>
+        <w:rPr>
+          <w:rFonts w:hint="eastAsia"/>
+          <w:sz w:val="20"/>
+        </w:rPr>
+        <w:t>fn</w:t>
+      </w:r>
+      <w:r>
+        <w:rPr>
+          <w:sz w:val="20"/>
+        </w:rPr>
+        <w:t>”</w:t>
+      </w:r>
+      <w:r>
+        <w:rPr>
+          <w:rFonts w:hint="eastAsia"/>
+          <w:sz w:val="20"/>
+        </w:rPr>
+        <w:t xml:space="preserve"> uri=</w:t>
+      </w:r>
+      <w:hyperlink r:id="rId25" w:history="1">
+        <w:r>
+          <w:rPr>
+            <w:rStyle w:val="a3"/>
+            <w:rFonts w:hint="eastAsia"/>
+            <w:sz w:val="20"/>
+          </w:rPr>
+          <w:t>http://java.sun.com/jsp/jstl/functions</w:t>
+        </w:r>
+      </w:hyperlink>
+      <w:r>
+        <w:rPr>
+          <w:rFonts w:hint="eastAsia"/>
+          <w:sz w:val="20"/>
+        </w:rPr>
+        <w:t>%&gt;</w:t>
+      </w:r>
+    </w:p>
+    <w:p>
+      <w:pPr>
+        <w:pStyle w:val="a7"/>
+        <w:numPr>
+          <w:ilvl w:val="0"/>
+          <w:numId w:val="5"/>
+        </w:numPr>
+        <w:spacing w:line="220" w:lineRule="atLeast"/>
+        <w:ind w:firstLineChars="0"/>
         <w:outlineLvl w:val="0"/>
         <w:rPr>
+          <w:rFonts w:hint="eastAsia"/>
+          <w:sz w:val="20"/>
+        </w:rPr>
+      </w:pPr>
+      <w:r>
+        <w:rPr>
+          <w:rFonts w:hint="eastAsia"/>
+          <w:sz w:val="20"/>
+        </w:rPr>
+        <w:t>&lt;fn:contains(str,substr)&gt; boolean</w:t>
+      </w:r>
+    </w:p>
+    <w:p>
+      <w:pPr>
+        <w:pStyle w:val="a7"/>
+        <w:numPr>
+          <w:ilvl w:val="0"/>
+          <w:numId w:val="5"/>
+        </w:numPr>
+        <w:spacing w:line="220" w:lineRule="atLeast"/>
+        <w:ind w:firstLineChars="0"/>
+        <w:outlineLvl w:val="0"/>
+        <w:rPr>
+          <w:rFonts w:hint="eastAsia"/>
+          <w:sz w:val="20"/>
+        </w:rPr>
+      </w:pPr>
+      <w:r>
+        <w:rPr>
+          <w:rFonts w:hint="eastAsia"/>
+          <w:sz w:val="20"/>
+        </w:rPr>
+        <w:t>containsIfnoreCase(str,substr) boolean</w:t>
+      </w:r>
+    </w:p>
+    <w:p>
+      <w:pPr>
+        <w:pStyle w:val="a7"/>
+        <w:numPr>
+          <w:ilvl w:val="0"/>
+          <w:numId w:val="5"/>
+        </w:numPr>
+        <w:spacing w:line="220" w:lineRule="atLeast"/>
+        <w:ind w:firstLineChars="0"/>
+        <w:outlineLvl w:val="0"/>
+        <w:rPr>
+          <w:rFonts w:hint="eastAsia"/>
+          <w:sz w:val="20"/>
+        </w:rPr>
+      </w:pPr>
+      <w:r>
+        <w:rPr>
+          <w:rFonts w:hint="eastAsia"/>
+          <w:sz w:val="20"/>
+        </w:rPr>
+        <w:t>endsWith(str,suffix) boolean</w:t>
+      </w:r>
+    </w:p>
+    <w:p>
+      <w:pPr>
+        <w:pStyle w:val="a7"/>
+        <w:numPr>
+          <w:ilvl w:val="0"/>
+          <w:numId w:val="5"/>
+        </w:numPr>
+        <w:spacing w:line="220" w:lineRule="atLeast"/>
+        <w:ind w:firstLineChars="0"/>
+        <w:outlineLvl w:val="0"/>
+        <w:rPr>
+          <w:rFonts w:hint="eastAsia"/>
+          <w:sz w:val="20"/>
+        </w:rPr>
+      </w:pPr>
+      <w:r>
+        <w:rPr>
+          <w:rFonts w:hint="eastAsia"/>
+          <w:sz w:val="20"/>
+        </w:rPr>
+        <w:t>escapeXml(str) String</w:t>
+      </w:r>
+    </w:p>
+    <w:p>
+      <w:pPr>
+        <w:pStyle w:val="a7"/>
+        <w:numPr>
+          <w:ilvl w:val="0"/>
+          <w:numId w:val="5"/>
+        </w:numPr>
+        <w:spacing w:line="220" w:lineRule="atLeast"/>
+        <w:ind w:firstLineChars="0"/>
+        <w:outlineLvl w:val="0"/>
+        <w:rPr>
+          <w:rFonts w:hint="eastAsia"/>
+          <w:sz w:val="20"/>
+        </w:rPr>
+      </w:pPr>
+      <w:r>
+        <w:rPr>
+          <w:rFonts w:hint="eastAsia"/>
+          <w:sz w:val="20"/>
+        </w:rPr>
+        <w:t>indexOf(str,substr) int</w:t>
+      </w:r>
+    </w:p>
+    <w:p>
+      <w:pPr>
+        <w:pStyle w:val="a7"/>
+        <w:numPr>
+          <w:ilvl w:val="0"/>
+          <w:numId w:val="5"/>
+        </w:numPr>
+        <w:spacing w:line="220" w:lineRule="atLeast"/>
+        <w:ind w:firstLineChars="0"/>
+        <w:outlineLvl w:val="0"/>
+        <w:rPr>
+          <w:rFonts w:hint="eastAsia"/>
+          <w:sz w:val="20"/>
+        </w:rPr>
+      </w:pPr>
+      <w:r>
+        <w:rPr>
+          <w:rFonts w:hint="eastAsia"/>
+          <w:sz w:val="20"/>
+        </w:rPr>
+        <w:t xml:space="preserve">join(arry,separator) String </w:t>
+      </w:r>
+      <w:r>
+        <w:rPr>
+          <w:rFonts w:hint="eastAsia"/>
+          <w:sz w:val="20"/>
+        </w:rPr>
+        <w:t>将数组用指定连接符拼接并返回</w:t>
+      </w:r>
+    </w:p>
+    <w:p>
+      <w:pPr>
+        <w:pStyle w:val="a7"/>
+        <w:numPr>
+          <w:ilvl w:val="0"/>
+          <w:numId w:val="5"/>
+        </w:numPr>
+        <w:spacing w:line="220" w:lineRule="atLeast"/>
+        <w:ind w:firstLineChars="0"/>
+        <w:outlineLvl w:val="0"/>
+        <w:rPr>
+          <w:rFonts w:hint="eastAsia"/>
+          <w:sz w:val="20"/>
+        </w:rPr>
+      </w:pPr>
+      <w:r>
+        <w:rPr>
+          <w:rFonts w:hint="eastAsia"/>
+          <w:sz w:val="20"/>
+        </w:rPr>
+        <w:t>length(array|Collection) int</w:t>
+      </w:r>
+    </w:p>
+    <w:p>
+      <w:pPr>
+        <w:pStyle w:val="a7"/>
+        <w:numPr>
+          <w:ilvl w:val="0"/>
+          <w:numId w:val="5"/>
+        </w:numPr>
+        <w:spacing w:line="220" w:lineRule="atLeast"/>
+        <w:ind w:firstLineChars="0"/>
+        <w:outlineLvl w:val="0"/>
+        <w:rPr>
+          <w:rFonts w:hint="eastAsia"/>
+          <w:sz w:val="20"/>
+        </w:rPr>
+      </w:pPr>
+      <w:r>
+        <w:rPr>
+          <w:rFonts w:hint="eastAsia"/>
+          <w:sz w:val="20"/>
+        </w:rPr>
+        <w:t>replace(str,before,after) String</w:t>
+      </w:r>
+    </w:p>
+    <w:p>
+      <w:pPr>
+        <w:pStyle w:val="a7"/>
+        <w:numPr>
+          <w:ilvl w:val="0"/>
+          <w:numId w:val="5"/>
+        </w:numPr>
+        <w:spacing w:line="220" w:lineRule="atLeast"/>
+        <w:ind w:firstLineChars="0"/>
+        <w:outlineLvl w:val="0"/>
+        <w:rPr>
+          <w:rFonts w:hint="eastAsia"/>
+          <w:sz w:val="20"/>
+        </w:rPr>
+      </w:pPr>
+      <w:r>
+        <w:rPr>
+          <w:rFonts w:hint="eastAsia"/>
+          <w:sz w:val="20"/>
+        </w:rPr>
+        <w:t>split(str,separator) Array</w:t>
+      </w:r>
+    </w:p>
+    <w:p>
+      <w:pPr>
+        <w:pStyle w:val="a7"/>
+        <w:numPr>
+          <w:ilvl w:val="0"/>
+          <w:numId w:val="5"/>
+        </w:numPr>
+        <w:spacing w:line="220" w:lineRule="atLeast"/>
+        <w:ind w:firstLineChars="0"/>
+        <w:outlineLvl w:val="0"/>
+        <w:rPr>
+          <w:rFonts w:hint="eastAsia"/>
+          <w:sz w:val="20"/>
+        </w:rPr>
+      </w:pPr>
+      <w:r>
+        <w:rPr>
+          <w:rFonts w:hint="eastAsia"/>
+          <w:sz w:val="20"/>
+        </w:rPr>
+        <w:t>startsWith(str,prefix) boolean</w:t>
+      </w:r>
+    </w:p>
+    <w:p>
+      <w:pPr>
+        <w:pStyle w:val="a7"/>
+        <w:numPr>
+          <w:ilvl w:val="0"/>
+          <w:numId w:val="5"/>
+        </w:numPr>
+        <w:spacing w:line="220" w:lineRule="atLeast"/>
+        <w:ind w:firstLineChars="0"/>
+        <w:outlineLvl w:val="0"/>
+        <w:rPr>
+          <w:rFonts w:hint="eastAsia"/>
+          <w:sz w:val="20"/>
+        </w:rPr>
+      </w:pPr>
+      <w:r>
+        <w:rPr>
+          <w:rFonts w:hint="eastAsia"/>
+          <w:sz w:val="20"/>
+        </w:rPr>
+        <w:t>subString(str,begin,end) String</w:t>
+      </w:r>
+    </w:p>
+    <w:p>
+      <w:pPr>
+        <w:pStyle w:val="a7"/>
+        <w:numPr>
+          <w:ilvl w:val="0"/>
+          <w:numId w:val="5"/>
+        </w:numPr>
+        <w:spacing w:line="220" w:lineRule="atLeast"/>
+        <w:ind w:firstLineChars="0"/>
+        <w:outlineLvl w:val="0"/>
+        <w:rPr>
+          <w:rFonts w:hint="eastAsia"/>
+          <w:sz w:val="20"/>
+        </w:rPr>
+      </w:pPr>
+      <w:r>
+        <w:rPr>
+          <w:rFonts w:hint="eastAsia"/>
+          <w:sz w:val="20"/>
+        </w:rPr>
+        <w:t>subStringAfter(str,substr) String</w:t>
+      </w:r>
+    </w:p>
+    <w:p>
+      <w:pPr>
+        <w:pStyle w:val="a7"/>
+        <w:numPr>
+          <w:ilvl w:val="0"/>
+          <w:numId w:val="5"/>
+        </w:numPr>
+        <w:spacing w:line="220" w:lineRule="atLeast"/>
+        <w:ind w:firstLineChars="0"/>
+        <w:outlineLvl w:val="0"/>
+        <w:rPr>
+          <w:rFonts w:hint="eastAsia"/>
+          <w:sz w:val="20"/>
+        </w:rPr>
+      </w:pPr>
+      <w:r>
+        <w:rPr>
+          <w:rFonts w:hint="eastAsia"/>
+          <w:sz w:val="20"/>
+        </w:rPr>
+        <w:t>subStringBefore(str,substr) String</w:t>
+      </w:r>
+    </w:p>
+    <w:p>
+      <w:pPr>
+        <w:pStyle w:val="a7"/>
+        <w:numPr>
+          <w:ilvl w:val="0"/>
+          <w:numId w:val="5"/>
+        </w:numPr>
+        <w:spacing w:line="220" w:lineRule="atLeast"/>
+        <w:ind w:firstLineChars="0"/>
+        <w:outlineLvl w:val="0"/>
+        <w:rPr>
+          <w:rFonts w:hint="eastAsia"/>
+          <w:sz w:val="20"/>
+        </w:rPr>
+      </w:pPr>
+      <w:r>
+        <w:rPr>
+          <w:rFonts w:hint="eastAsia"/>
+          <w:sz w:val="20"/>
+        </w:rPr>
+        <w:t>to[Lower | Upper]case(str) String</w:t>
+      </w:r>
+    </w:p>
+    <w:p>
+      <w:pPr>
+        <w:pStyle w:val="a7"/>
+        <w:numPr>
+          <w:ilvl w:val="0"/>
+          <w:numId w:val="5"/>
+        </w:numPr>
+        <w:spacing w:line="220" w:lineRule="atLeast"/>
+        <w:ind w:firstLineChars="0"/>
+        <w:outlineLvl w:val="0"/>
+        <w:rPr>
+          <w:rFonts w:hint="eastAsia"/>
+          <w:sz w:val="20"/>
+        </w:rPr>
+      </w:pPr>
+      <w:r>
+        <w:rPr>
+          <w:rFonts w:hint="eastAsia"/>
+          <w:sz w:val="20"/>
+        </w:rPr>
+        <w:t xml:space="preserve">trim(str) String </w:t>
+      </w:r>
+      <w:r>
+        <w:rPr>
+          <w:rFonts w:hint="eastAsia"/>
+          <w:sz w:val="20"/>
+        </w:rPr>
+        <w:t>去除首尾空格</w:t>
+      </w:r>
+    </w:p>
+    <w:p>
+      <w:pPr>
+        <w:spacing w:line="220" w:lineRule="atLeast"/>
+        <w:outlineLvl w:val="0"/>
+        <w:rPr>
+          <w:sz w:val="20"/>
+        </w:rPr>
+      </w:pPr>
+    </w:p>
+    <w:p>
+      <w:pPr>
+        <w:spacing w:line="220" w:lineRule="atLeast"/>
+        <w:outlineLvl w:val="0"/>
+        <w:rPr>
           <w:b/>
           <w:color w:val="FF0000"/>
         </w:rPr>
@@ -14173,6 +14592,7 @@
           <w:b/>
           <w:bCs/>
         </w:rPr>
+        <w:lastRenderedPageBreak/>
         <w:t>1.jQuery</w:t>
       </w:r>
     </w:p>
@@ -14184,7 +14604,7 @@
           <w:bCs/>
         </w:rPr>
       </w:pPr>
-      <w:hyperlink r:id="rId25" w:history="1">
+      <w:hyperlink r:id="rId26" w:history="1">
         <w:r>
           <w:rPr>
             <w:rStyle w:val="a3"/>
@@ -15082,7 +15502,7 @@
           <w:sz w:val="20"/>
         </w:rPr>
       </w:pPr>
-      <w:hyperlink r:id="rId26" w:history="1">
+      <w:hyperlink r:id="rId27" w:history="1">
         <w:r>
           <w:rPr>
             <w:rStyle w:val="a3"/>
@@ -15858,6 +16278,7 @@
           <w:rFonts w:hint="eastAsia"/>
           <w:sz w:val="20"/>
         </w:rPr>
+        <w:lastRenderedPageBreak/>
         <w:t>添加类：</w:t>
       </w:r>
       <w:r>
@@ -16243,9 +16664,208 @@
     </w:lvl>
   </w:abstractNum>
   <w:abstractNum w:abstractNumId="2">
+    <w:nsid w:val="71DC61F1"/>
+    <w:multiLevelType w:val="hybridMultilevel"/>
+    <w:tmpl w:val="4AE2544C"/>
+    <w:lvl w:ilvl="0" w:tplc="0409000F">
+      <w:start w:val="1"/>
+      <w:numFmt w:val="decimal"/>
+      <w:lvlText w:val="%1."/>
+      <w:lvlJc w:val="left"/>
+      <w:pPr>
+        <w:ind w:left="420" w:hanging="420"/>
+      </w:pPr>
+    </w:lvl>
+    <w:lvl w:ilvl="1" w:tplc="04090019" w:tentative="1">
+      <w:start w:val="1"/>
+      <w:numFmt w:val="lowerLetter"/>
+      <w:lvlText w:val="%2)"/>
+      <w:lvlJc w:val="left"/>
+      <w:pPr>
+        <w:ind w:left="840" w:hanging="420"/>
+      </w:pPr>
+    </w:lvl>
+    <w:lvl w:ilvl="2" w:tplc="0409001B" w:tentative="1">
+      <w:start w:val="1"/>
+      <w:numFmt w:val="lowerRoman"/>
+      <w:lvlText w:val="%3."/>
+      <w:lvlJc w:val="right"/>
+      <w:pPr>
+        <w:ind w:left="1260" w:hanging="420"/>
+      </w:pPr>
+    </w:lvl>
+    <w:lvl w:ilvl="3" w:tplc="0409000F" w:tentative="1">
+      <w:start w:val="1"/>
+      <w:numFmt w:val="decimal"/>
+      <w:lvlText w:val="%4."/>
+      <w:lvlJc w:val="left"/>
+      <w:pPr>
+        <w:ind w:left="1680" w:hanging="420"/>
+      </w:pPr>
+    </w:lvl>
+    <w:lvl w:ilvl="4" w:tplc="04090019" w:tentative="1">
+      <w:start w:val="1"/>
+      <w:numFmt w:val="lowerLetter"/>
+      <w:lvlText w:val="%5)"/>
+      <w:lvlJc w:val="left"/>
+      <w:pPr>
+        <w:ind w:left="2100" w:hanging="420"/>
+      </w:pPr>
+    </w:lvl>
+    <w:lvl w:ilvl="5" w:tplc="0409001B" w:tentative="1">
+      <w:start w:val="1"/>
+      <w:numFmt w:val="lowerRoman"/>
+      <w:lvlText w:val="%6."/>
+      <w:lvlJc w:val="right"/>
+      <w:pPr>
+        <w:ind w:left="2520" w:hanging="420"/>
+      </w:pPr>
+    </w:lvl>
+    <w:lvl w:ilvl="6" w:tplc="0409000F" w:tentative="1">
+      <w:start w:val="1"/>
+      <w:numFmt w:val="decimal"/>
+      <w:lvlText w:val="%7."/>
+      <w:lvlJc w:val="left"/>
+      <w:pPr>
+        <w:ind w:left="2940" w:hanging="420"/>
+      </w:pPr>
+    </w:lvl>
+    <w:lvl w:ilvl="7" w:tplc="04090019" w:tentative="1">
+      <w:start w:val="1"/>
+      <w:numFmt w:val="lowerLetter"/>
+      <w:lvlText w:val="%8)"/>
+      <w:lvlJc w:val="left"/>
+      <w:pPr>
+        <w:ind w:left="3360" w:hanging="420"/>
+      </w:pPr>
+    </w:lvl>
+    <w:lvl w:ilvl="8" w:tplc="0409001B" w:tentative="1">
+      <w:start w:val="1"/>
+      <w:numFmt w:val="lowerRoman"/>
+      <w:lvlText w:val="%9."/>
+      <w:lvlJc w:val="right"/>
+      <w:pPr>
+        <w:ind w:left="3780" w:hanging="420"/>
+      </w:pPr>
+    </w:lvl>
+  </w:abstractNum>
+  <w:abstractNum w:abstractNumId="3">
     <w:nsid w:val="7CCA2970"/>
     <w:multiLevelType w:val="hybridMultilevel"/>
     <w:tmpl w:val="D8327796"/>
+    <w:lvl w:ilvl="0" w:tplc="04090001">
+      <w:start w:val="1"/>
+      <w:numFmt w:val="bullet"/>
+      <w:lvlText w:val=""/>
+      <w:lvlJc w:val="left"/>
+      <w:pPr>
+        <w:ind w:left="420" w:hanging="420"/>
+      </w:pPr>
+      <w:rPr>
+        <w:rFonts w:ascii="Wingdings" w:hAnsi="Wingdings" w:hint="default"/>
+      </w:rPr>
+    </w:lvl>
+    <w:lvl w:ilvl="1" w:tplc="04090003" w:tentative="1">
+      <w:start w:val="1"/>
+      <w:numFmt w:val="bullet"/>
+      <w:lvlText w:val=""/>
+      <w:lvlJc w:val="left"/>
+      <w:pPr>
+        <w:ind w:left="840" w:hanging="420"/>
+      </w:pPr>
+      <w:rPr>
+        <w:rFonts w:ascii="Wingdings" w:hAnsi="Wingdings" w:hint="default"/>
+      </w:rPr>
+    </w:lvl>
+    <w:lvl w:ilvl="2" w:tplc="04090005" w:tentative="1">
+      <w:start w:val="1"/>
+      <w:numFmt w:val="bullet"/>
+      <w:lvlText w:val=""/>
+      <w:lvlJc w:val="left"/>
+      <w:pPr>
+        <w:ind w:left="1260" w:hanging="420"/>
+      </w:pPr>
+      <w:rPr>
+        <w:rFonts w:ascii="Wingdings" w:hAnsi="Wingdings" w:hint="default"/>
+      </w:rPr>
+    </w:lvl>
+    <w:lvl w:ilvl="3" w:tplc="04090001" w:tentative="1">
+      <w:start w:val="1"/>
+      <w:numFmt w:val="bullet"/>
+      <w:lvlText w:val=""/>
+      <w:lvlJc w:val="left"/>
+      <w:pPr>
+        <w:ind w:left="1680" w:hanging="420"/>
+      </w:pPr>
+      <w:rPr>
+        <w:rFonts w:ascii="Wingdings" w:hAnsi="Wingdings" w:hint="default"/>
+      </w:rPr>
+    </w:lvl>
+    <w:lvl w:ilvl="4" w:tplc="04090003" w:tentative="1">
+      <w:start w:val="1"/>
+      <w:numFmt w:val="bullet"/>
+      <w:lvlText w:val=""/>
+      <w:lvlJc w:val="left"/>
+      <w:pPr>
+        <w:ind w:left="2100" w:hanging="420"/>
+      </w:pPr>
+      <w:rPr>
+        <w:rFonts w:ascii="Wingdings" w:hAnsi="Wingdings" w:hint="default"/>
+      </w:rPr>
+    </w:lvl>
+    <w:lvl w:ilvl="5" w:tplc="04090005" w:tentative="1">
+      <w:start w:val="1"/>
+      <w:numFmt w:val="bullet"/>
+      <w:lvlText w:val=""/>
+      <w:lvlJc w:val="left"/>
+      <w:pPr>
+        <w:ind w:left="2520" w:hanging="420"/>
+      </w:pPr>
+      <w:rPr>
+        <w:rFonts w:ascii="Wingdings" w:hAnsi="Wingdings" w:hint="default"/>
+      </w:rPr>
+    </w:lvl>
+    <w:lvl w:ilvl="6" w:tplc="04090001" w:tentative="1">
+      <w:start w:val="1"/>
+      <w:numFmt w:val="bullet"/>
+      <w:lvlText w:val=""/>
+      <w:lvlJc w:val="left"/>
+      <w:pPr>
+        <w:ind w:left="2940" w:hanging="420"/>
+      </w:pPr>
+      <w:rPr>
+        <w:rFonts w:ascii="Wingdings" w:hAnsi="Wingdings" w:hint="default"/>
+      </w:rPr>
+    </w:lvl>
+    <w:lvl w:ilvl="7" w:tplc="04090003" w:tentative="1">
+      <w:start w:val="1"/>
+      <w:numFmt w:val="bullet"/>
+      <w:lvlText w:val=""/>
+      <w:lvlJc w:val="left"/>
+      <w:pPr>
+        <w:ind w:left="3360" w:hanging="420"/>
+      </w:pPr>
+      <w:rPr>
+        <w:rFonts w:ascii="Wingdings" w:hAnsi="Wingdings" w:hint="default"/>
+      </w:rPr>
+    </w:lvl>
+    <w:lvl w:ilvl="8" w:tplc="04090005" w:tentative="1">
+      <w:start w:val="1"/>
+      <w:numFmt w:val="bullet"/>
+      <w:lvlText w:val=""/>
+      <w:lvlJc w:val="left"/>
+      <w:pPr>
+        <w:ind w:left="3780" w:hanging="420"/>
+      </w:pPr>
+      <w:rPr>
+        <w:rFonts w:ascii="Wingdings" w:hAnsi="Wingdings" w:hint="default"/>
+      </w:rPr>
+    </w:lvl>
+  </w:abstractNum>
+  <w:abstractNum w:abstractNumId="4">
+    <w:nsid w:val="7F4F55C7"/>
+    <w:multiLevelType w:val="hybridMultilevel"/>
+    <w:tmpl w:val="F84047DA"/>
     <w:lvl w:ilvl="0" w:tplc="04090001">
       <w:start w:val="1"/>
       <w:numFmt w:val="bullet"/>
@@ -16362,6 +16982,12 @@
     <w:abstractNumId w:val="1"/>
   </w:num>
   <w:num w:numId="3">
+    <w:abstractNumId w:val="3"/>
+  </w:num>
+  <w:num w:numId="4">
+    <w:abstractNumId w:val="4"/>
+  </w:num>
+  <w:num w:numId="5">
     <w:abstractNumId w:val="2"/>
   </w:num>
 </w:numbering>

</xml_diff>

<commit_message>
work on search function
</commit_message>
<xml_diff>
--- a/资料/JavaEE笔记.docx
+++ b/资料/JavaEE笔记.docx
@@ -16270,15 +16270,33 @@
         <w:spacing w:line="220" w:lineRule="atLeast"/>
         <w:rPr>
           <w:rFonts w:hint="eastAsia"/>
-          <w:sz w:val="20"/>
-        </w:rPr>
-      </w:pPr>
-      <w:r>
-        <w:rPr>
-          <w:rFonts w:hint="eastAsia"/>
-          <w:sz w:val="20"/>
+          <w:b/>
+          <w:bCs/>
+        </w:rPr>
+      </w:pPr>
+      <w:r>
+        <w:rPr>
+          <w:rFonts w:hint="eastAsia"/>
+          <w:b/>
+          <w:bCs/>
         </w:rPr>
         <w:lastRenderedPageBreak/>
+        <w:t>1.jQuery</w:t>
+      </w:r>
+    </w:p>
+    <w:p>
+      <w:pPr>
+        <w:spacing w:line="220" w:lineRule="atLeast"/>
+        <w:rPr>
+          <w:rFonts w:hint="eastAsia"/>
+          <w:sz w:val="20"/>
+        </w:rPr>
+      </w:pPr>
+      <w:r>
+        <w:rPr>
+          <w:rFonts w:hint="eastAsia"/>
+          <w:sz w:val="20"/>
+        </w:rPr>
         <w:t>添加类：</w:t>
       </w:r>
       <w:r>
@@ -16377,17 +16395,1568 @@
         <w:spacing w:line="220" w:lineRule="atLeast"/>
         <w:rPr>
           <w:rFonts w:hint="eastAsia"/>
-          <w:sz w:val="20"/>
-        </w:rPr>
-      </w:pPr>
-    </w:p>
-    <w:p>
-      <w:pPr>
-        <w:spacing w:line="220" w:lineRule="atLeast"/>
-        <w:rPr>
-          <w:sz w:val="20"/>
-        </w:rPr>
-      </w:pPr>
+          <w:b/>
+          <w:bCs/>
+        </w:rPr>
+      </w:pPr>
+      <w:r>
+        <w:rPr>
+          <w:rFonts w:hint="eastAsia"/>
+          <w:b/>
+          <w:bCs/>
+        </w:rPr>
+        <w:t>2. jQuery attr prop css</w:t>
+      </w:r>
+    </w:p>
+    <w:p>
+      <w:pPr>
+        <w:pStyle w:val="a7"/>
+        <w:numPr>
+          <w:ilvl w:val="0"/>
+          <w:numId w:val="10"/>
+        </w:numPr>
+        <w:spacing w:line="220" w:lineRule="atLeast"/>
+        <w:ind w:firstLineChars="0"/>
+        <w:rPr>
+          <w:rFonts w:hint="eastAsia"/>
+          <w:sz w:val="20"/>
+        </w:rPr>
+      </w:pPr>
+      <w:r>
+        <w:rPr>
+          <w:rFonts w:hint="eastAsia"/>
+          <w:sz w:val="20"/>
+        </w:rPr>
+        <w:t>w3c</w:t>
+      </w:r>
+      <w:r>
+        <w:rPr>
+          <w:rFonts w:hint="eastAsia"/>
+          <w:sz w:val="20"/>
+        </w:rPr>
+        <w:t>对于属性的定义包括：</w:t>
+      </w:r>
+      <w:r>
+        <w:rPr>
+          <w:rFonts w:hint="eastAsia"/>
+          <w:b/>
+          <w:sz w:val="20"/>
+        </w:rPr>
+        <w:t>标准属性</w:t>
+      </w:r>
+      <w:r>
+        <w:rPr>
+          <w:rFonts w:hint="eastAsia"/>
+          <w:sz w:val="20"/>
+        </w:rPr>
+        <w:t>（</w:t>
+      </w:r>
+      <w:r>
+        <w:rPr>
+          <w:rFonts w:hint="eastAsia"/>
+          <w:sz w:val="20"/>
+        </w:rPr>
+        <w:t>id</w:t>
+      </w:r>
+      <w:r>
+        <w:rPr>
+          <w:rFonts w:hint="eastAsia"/>
+          <w:sz w:val="20"/>
+        </w:rPr>
+        <w:t>，</w:t>
+      </w:r>
+      <w:r>
+        <w:rPr>
+          <w:rFonts w:hint="eastAsia"/>
+          <w:sz w:val="20"/>
+        </w:rPr>
+        <w:t>class</w:t>
+      </w:r>
+      <w:r>
+        <w:rPr>
+          <w:rFonts w:hint="eastAsia"/>
+          <w:sz w:val="20"/>
+        </w:rPr>
+        <w:t>，</w:t>
+      </w:r>
+      <w:r>
+        <w:rPr>
+          <w:rFonts w:hint="eastAsia"/>
+          <w:sz w:val="20"/>
+        </w:rPr>
+        <w:t>style</w:t>
+      </w:r>
+      <w:r>
+        <w:rPr>
+          <w:sz w:val="20"/>
+        </w:rPr>
+        <w:t>…</w:t>
+      </w:r>
+      <w:r>
+        <w:rPr>
+          <w:rFonts w:hint="eastAsia"/>
+          <w:sz w:val="20"/>
+        </w:rPr>
+        <w:t>），</w:t>
+      </w:r>
+      <w:r>
+        <w:rPr>
+          <w:rFonts w:hint="eastAsia"/>
+          <w:b/>
+          <w:sz w:val="20"/>
+        </w:rPr>
+        <w:t>语言属性</w:t>
+      </w:r>
+      <w:r>
+        <w:rPr>
+          <w:rFonts w:hint="eastAsia"/>
+          <w:sz w:val="20"/>
+        </w:rPr>
+        <w:t>（</w:t>
+      </w:r>
+      <w:r>
+        <w:rPr>
+          <w:rFonts w:hint="eastAsia"/>
+          <w:sz w:val="20"/>
+        </w:rPr>
+        <w:t>lang</w:t>
+      </w:r>
+      <w:r>
+        <w:rPr>
+          <w:rFonts w:hint="eastAsia"/>
+          <w:sz w:val="13"/>
+        </w:rPr>
+        <w:t>（语言类型</w:t>
+      </w:r>
+      <w:r>
+        <w:rPr>
+          <w:rFonts w:hint="eastAsia"/>
+          <w:sz w:val="13"/>
+        </w:rPr>
+        <w:t xml:space="preserve"> en</w:t>
+      </w:r>
+      <w:r>
+        <w:rPr>
+          <w:rFonts w:hint="eastAsia"/>
+          <w:sz w:val="13"/>
+        </w:rPr>
+        <w:t>）</w:t>
+      </w:r>
+      <w:r>
+        <w:rPr>
+          <w:rFonts w:hint="eastAsia"/>
+          <w:sz w:val="20"/>
+        </w:rPr>
+        <w:t>，</w:t>
+      </w:r>
+      <w:r>
+        <w:rPr>
+          <w:rFonts w:hint="eastAsia"/>
+          <w:sz w:val="20"/>
+        </w:rPr>
+        <w:t>dir</w:t>
+      </w:r>
+      <w:r>
+        <w:rPr>
+          <w:rFonts w:hint="eastAsia"/>
+          <w:sz w:val="13"/>
+        </w:rPr>
+        <w:t>（文本方向</w:t>
+      </w:r>
+      <w:r>
+        <w:rPr>
+          <w:rFonts w:hint="eastAsia"/>
+          <w:sz w:val="13"/>
+        </w:rPr>
+        <w:t>ltr|rtl</w:t>
+      </w:r>
+      <w:r>
+        <w:rPr>
+          <w:rFonts w:hint="eastAsia"/>
+          <w:sz w:val="13"/>
+        </w:rPr>
+        <w:t>）</w:t>
+      </w:r>
+      <w:r>
+        <w:rPr>
+          <w:rFonts w:hint="eastAsia"/>
+          <w:sz w:val="20"/>
+        </w:rPr>
+        <w:t>）</w:t>
+      </w:r>
+      <w:r>
+        <w:rPr>
+          <w:rFonts w:hint="eastAsia"/>
+          <w:sz w:val="20"/>
+        </w:rPr>
+        <w:t>，元素</w:t>
+      </w:r>
+      <w:r>
+        <w:rPr>
+          <w:rFonts w:hint="eastAsia"/>
+          <w:b/>
+          <w:sz w:val="20"/>
+        </w:rPr>
+        <w:t>固有属性</w:t>
+      </w:r>
+      <w:r>
+        <w:rPr>
+          <w:rFonts w:hint="eastAsia"/>
+          <w:sz w:val="20"/>
+        </w:rPr>
+        <w:t>（</w:t>
+      </w:r>
+      <w:r>
+        <w:rPr>
+          <w:rFonts w:hint="eastAsia"/>
+          <w:sz w:val="20"/>
+        </w:rPr>
+        <w:t>a</w:t>
+      </w:r>
+      <w:r>
+        <w:rPr>
+          <w:rFonts w:hint="eastAsia"/>
+          <w:sz w:val="20"/>
+        </w:rPr>
+        <w:t>的</w:t>
+      </w:r>
+      <w:r>
+        <w:rPr>
+          <w:rFonts w:hint="eastAsia"/>
+          <w:sz w:val="20"/>
+        </w:rPr>
+        <w:t>href</w:t>
+      </w:r>
+      <w:r>
+        <w:rPr>
+          <w:rFonts w:hint="eastAsia"/>
+          <w:sz w:val="20"/>
+        </w:rPr>
+        <w:t>，</w:t>
+      </w:r>
+      <w:r>
+        <w:rPr>
+          <w:rFonts w:hint="eastAsia"/>
+          <w:sz w:val="20"/>
+        </w:rPr>
+        <w:t>input</w:t>
+      </w:r>
+      <w:r>
+        <w:rPr>
+          <w:rFonts w:hint="eastAsia"/>
+          <w:sz w:val="20"/>
+        </w:rPr>
+        <w:t>的</w:t>
+      </w:r>
+      <w:r>
+        <w:rPr>
+          <w:rFonts w:hint="eastAsia"/>
+          <w:sz w:val="20"/>
+        </w:rPr>
+        <w:t>type</w:t>
+      </w:r>
+      <w:r>
+        <w:rPr>
+          <w:rFonts w:hint="eastAsia"/>
+          <w:sz w:val="20"/>
+        </w:rPr>
+        <w:t>等），不存在的属性叫</w:t>
+      </w:r>
+      <w:r>
+        <w:rPr>
+          <w:rFonts w:hint="eastAsia"/>
+          <w:b/>
+          <w:sz w:val="20"/>
+        </w:rPr>
+        <w:t>新增属性</w:t>
+      </w:r>
+      <w:r>
+        <w:rPr>
+          <w:rFonts w:hint="eastAsia"/>
+          <w:sz w:val="20"/>
+        </w:rPr>
+        <w:t>。</w:t>
+      </w:r>
+    </w:p>
+    <w:p>
+      <w:pPr>
+        <w:pStyle w:val="a7"/>
+        <w:numPr>
+          <w:ilvl w:val="0"/>
+          <w:numId w:val="10"/>
+        </w:numPr>
+        <w:spacing w:line="220" w:lineRule="atLeast"/>
+        <w:ind w:firstLineChars="0"/>
+        <w:rPr>
+          <w:rFonts w:hint="eastAsia"/>
+          <w:sz w:val="20"/>
+        </w:rPr>
+      </w:pPr>
+      <w:r>
+        <w:rPr>
+          <w:sz w:val="20"/>
+        </w:rPr>
+        <w:t>attr( )</w:t>
+      </w:r>
+      <w:r>
+        <w:rPr>
+          <w:rFonts w:hint="eastAsia"/>
+          <w:sz w:val="20"/>
+        </w:rPr>
+        <w:t>：</w:t>
+      </w:r>
+      <w:r>
+        <w:rPr>
+          <w:sz w:val="20"/>
+        </w:rPr>
+        <w:t>可以设置元素的属性</w:t>
+      </w:r>
+      <w:r>
+        <w:rPr>
+          <w:rFonts w:hint="eastAsia"/>
+          <w:sz w:val="20"/>
+        </w:rPr>
+        <w:t>值</w:t>
+      </w:r>
+      <w:r>
+        <w:rPr>
+          <w:sz w:val="20"/>
+        </w:rPr>
+        <w:t>（固有属性，</w:t>
+      </w:r>
+      <w:r>
+        <w:rPr>
+          <w:rFonts w:hint="eastAsia"/>
+          <w:sz w:val="20"/>
+        </w:rPr>
+        <w:t>新增属性</w:t>
+      </w:r>
+      <w:r>
+        <w:rPr>
+          <w:sz w:val="20"/>
+        </w:rPr>
+        <w:t>）</w:t>
+      </w:r>
+      <w:r>
+        <w:rPr>
+          <w:rFonts w:hint="eastAsia"/>
+          <w:sz w:val="20"/>
+        </w:rPr>
+        <w:t>，</w:t>
+      </w:r>
+      <w:r>
+        <w:rPr>
+          <w:sz w:val="20"/>
+        </w:rPr>
+        <w:t>可以获取元素本来就有的属性以及</w:t>
+      </w:r>
+      <w:r>
+        <w:rPr>
+          <w:rFonts w:hint="eastAsia"/>
+          <w:sz w:val="20"/>
+        </w:rPr>
+        <w:t>新增</w:t>
+      </w:r>
+      <w:r>
+        <w:rPr>
+          <w:sz w:val="20"/>
+        </w:rPr>
+        <w:t>属性。如果要获取的属性没有设置，那么获取到的结果是</w:t>
+      </w:r>
+      <w:r>
+        <w:rPr>
+          <w:sz w:val="20"/>
+        </w:rPr>
+        <w:t xml:space="preserve"> undefined</w:t>
+      </w:r>
+      <w:r>
+        <w:rPr>
+          <w:rFonts w:hint="eastAsia"/>
+          <w:sz w:val="20"/>
+        </w:rPr>
+        <w:t>；</w:t>
+      </w:r>
+    </w:p>
+    <w:p>
+      <w:pPr>
+        <w:pStyle w:val="a7"/>
+        <w:numPr>
+          <w:ilvl w:val="0"/>
+          <w:numId w:val="10"/>
+        </w:numPr>
+        <w:spacing w:line="220" w:lineRule="atLeast"/>
+        <w:ind w:firstLineChars="0"/>
+        <w:rPr>
+          <w:rFonts w:hint="eastAsia"/>
+          <w:sz w:val="20"/>
+        </w:rPr>
+      </w:pPr>
+      <w:r>
+        <w:rPr>
+          <w:sz w:val="20"/>
+        </w:rPr>
+        <w:t>prop( )</w:t>
+      </w:r>
+      <w:r>
+        <w:rPr>
+          <w:rFonts w:hint="eastAsia"/>
+          <w:sz w:val="20"/>
+        </w:rPr>
+        <w:t>：</w:t>
+      </w:r>
+      <w:r>
+        <w:rPr>
+          <w:sz w:val="20"/>
+        </w:rPr>
+        <w:t>可以设置元素的属性</w:t>
+      </w:r>
+      <w:r>
+        <w:rPr>
+          <w:rFonts w:hint="eastAsia"/>
+          <w:sz w:val="20"/>
+        </w:rPr>
+        <w:t>值</w:t>
+      </w:r>
+      <w:r>
+        <w:rPr>
+          <w:sz w:val="20"/>
+        </w:rPr>
+        <w:t>（固有属性，</w:t>
+      </w:r>
+      <w:r>
+        <w:rPr>
+          <w:rFonts w:hint="eastAsia"/>
+          <w:sz w:val="20"/>
+        </w:rPr>
+        <w:t>新增属性</w:t>
+      </w:r>
+      <w:r>
+        <w:rPr>
+          <w:sz w:val="20"/>
+        </w:rPr>
+        <w:t>）</w:t>
+      </w:r>
+      <w:r>
+        <w:rPr>
+          <w:rFonts w:hint="eastAsia"/>
+          <w:sz w:val="20"/>
+        </w:rPr>
+        <w:t>，</w:t>
+      </w:r>
+      <w:r>
+        <w:rPr>
+          <w:sz w:val="20"/>
+        </w:rPr>
+        <w:t>可以获取元素本来就有的属性值，</w:t>
+      </w:r>
+      <w:r>
+        <w:rPr>
+          <w:b/>
+          <w:sz w:val="20"/>
+        </w:rPr>
+        <w:t>如果是额外设置的其他属性，则无法通过</w:t>
+      </w:r>
+      <w:r>
+        <w:rPr>
+          <w:b/>
+          <w:sz w:val="20"/>
+        </w:rPr>
+        <w:t>prop</w:t>
+      </w:r>
+      <w:r>
+        <w:rPr>
+          <w:b/>
+          <w:sz w:val="20"/>
+        </w:rPr>
+        <w:t>（）获取。</w:t>
+      </w:r>
+      <w:r>
+        <w:rPr>
+          <w:sz w:val="20"/>
+        </w:rPr>
+        <w:t> </w:t>
+      </w:r>
+    </w:p>
+    <w:p>
+      <w:pPr>
+        <w:pStyle w:val="a7"/>
+        <w:numPr>
+          <w:ilvl w:val="0"/>
+          <w:numId w:val="10"/>
+        </w:numPr>
+        <w:spacing w:line="220" w:lineRule="atLeast"/>
+        <w:ind w:firstLineChars="0"/>
+        <w:rPr>
+          <w:rFonts w:hint="eastAsia"/>
+          <w:sz w:val="20"/>
+        </w:rPr>
+      </w:pPr>
+      <w:r>
+        <w:rPr>
+          <w:sz w:val="20"/>
+        </w:rPr>
+        <w:t>对于固有的</w:t>
+      </w:r>
+      <w:r>
+        <w:rPr>
+          <w:sz w:val="20"/>
+        </w:rPr>
+        <w:t>HTMl</w:t>
+      </w:r>
+      <w:r>
+        <w:rPr>
+          <w:sz w:val="20"/>
+        </w:rPr>
+        <w:t>属性，如果在元素中没有设置</w:t>
+      </w:r>
+      <w:r>
+        <w:rPr>
+          <w:rFonts w:hint="eastAsia"/>
+          <w:sz w:val="20"/>
+        </w:rPr>
+        <w:t>（</w:t>
+      </w:r>
+      <w:r>
+        <w:rPr>
+          <w:rFonts w:hint="eastAsia"/>
+          <w:sz w:val="20"/>
+        </w:rPr>
+        <w:t>html</w:t>
+      </w:r>
+      <w:r>
+        <w:rPr>
+          <w:rFonts w:hint="eastAsia"/>
+          <w:sz w:val="20"/>
+        </w:rPr>
+        <w:t>中没有指定）</w:t>
+      </w:r>
+      <w:r>
+        <w:rPr>
+          <w:sz w:val="20"/>
+        </w:rPr>
+        <w:t>，那么</w:t>
+      </w:r>
+      <w:r>
+        <w:rPr>
+          <w:sz w:val="20"/>
+        </w:rPr>
+        <w:t xml:space="preserve"> attr </w:t>
+      </w:r>
+      <w:r>
+        <w:rPr>
+          <w:sz w:val="20"/>
+        </w:rPr>
+        <w:t>获取的结果是</w:t>
+      </w:r>
+      <w:r>
+        <w:rPr>
+          <w:sz w:val="20"/>
+        </w:rPr>
+        <w:t xml:space="preserve">undefined </w:t>
+      </w:r>
+      <w:r>
+        <w:rPr>
+          <w:sz w:val="20"/>
+        </w:rPr>
+        <w:t>而</w:t>
+      </w:r>
+      <w:r>
+        <w:rPr>
+          <w:sz w:val="20"/>
+        </w:rPr>
+        <w:t>prop</w:t>
+      </w:r>
+      <w:r>
+        <w:rPr>
+          <w:rFonts w:hint="eastAsia"/>
+          <w:sz w:val="20"/>
+        </w:rPr>
+        <w:t>（</w:t>
+      </w:r>
+      <w:r>
+        <w:rPr>
+          <w:rFonts w:hint="eastAsia"/>
+          <w:sz w:val="20"/>
+        </w:rPr>
+        <w:t>js</w:t>
+      </w:r>
+      <w:r>
+        <w:rPr>
+          <w:rFonts w:hint="eastAsia"/>
+          <w:sz w:val="20"/>
+        </w:rPr>
+        <w:t>对象的属性）</w:t>
+      </w:r>
+      <w:r>
+        <w:rPr>
+          <w:sz w:val="20"/>
+        </w:rPr>
+        <w:t>可以获取那个属性的值。</w:t>
+      </w:r>
+      <w:r>
+        <w:rPr>
+          <w:rFonts w:ascii="microsoft yahei" w:hAnsi="microsoft yahei"/>
+          <w:color w:val="3F3F3F"/>
+          <w:sz w:val="16"/>
+          <w:szCs w:val="16"/>
+          <w:shd w:val="clear" w:color="auto" w:fill="FFFFFF"/>
+        </w:rPr>
+        <w:t> </w:t>
+      </w:r>
+    </w:p>
+    <w:p>
+      <w:pPr>
+        <w:pStyle w:val="a7"/>
+        <w:numPr>
+          <w:ilvl w:val="0"/>
+          <w:numId w:val="10"/>
+        </w:numPr>
+        <w:spacing w:line="220" w:lineRule="atLeast"/>
+        <w:ind w:firstLineChars="0"/>
+        <w:rPr>
+          <w:rFonts w:hint="eastAsia"/>
+          <w:sz w:val="20"/>
+        </w:rPr>
+      </w:pPr>
+      <w:r>
+        <w:rPr>
+          <w:rFonts w:hint="eastAsia"/>
+          <w:sz w:val="20"/>
+        </w:rPr>
+        <w:t>css</w:t>
+      </w:r>
+      <w:r>
+        <w:rPr>
+          <w:rFonts w:hint="eastAsia"/>
+          <w:sz w:val="20"/>
+        </w:rPr>
+        <w:t>（）</w:t>
+      </w:r>
+      <w:r>
+        <w:rPr>
+          <w:rFonts w:hint="eastAsia"/>
+          <w:sz w:val="20"/>
+        </w:rPr>
+        <w:t>设置和获取样式属性（即</w:t>
+      </w:r>
+      <w:r>
+        <w:rPr>
+          <w:rFonts w:hint="eastAsia"/>
+          <w:sz w:val="20"/>
+        </w:rPr>
+        <w:t>style</w:t>
+      </w:r>
+      <w:r>
+        <w:rPr>
+          <w:rFonts w:hint="eastAsia"/>
+          <w:sz w:val="20"/>
+        </w:rPr>
+        <w:t>中设置的值）。</w:t>
+      </w:r>
+    </w:p>
+    <w:p>
+      <w:pPr>
+        <w:spacing w:line="220" w:lineRule="atLeast"/>
+        <w:rPr>
+          <w:sz w:val="20"/>
+        </w:rPr>
+      </w:pPr>
+      <w:r>
+        <w:rPr>
+          <w:rFonts w:hint="eastAsia"/>
+          <w:b/>
+          <w:bCs/>
+        </w:rPr>
+        <w:t>3. json</w:t>
+      </w:r>
+    </w:p>
+    <w:p>
+      <w:pPr>
+        <w:spacing w:line="220" w:lineRule="atLeast"/>
+        <w:rPr>
+          <w:rFonts w:hint="eastAsia"/>
+          <w:b/>
+          <w:bCs/>
+        </w:rPr>
+      </w:pPr>
+    </w:p>
+    <w:p>
+      <w:pPr>
+        <w:spacing w:line="220" w:lineRule="atLeast"/>
+        <w:rPr>
+          <w:rFonts w:hint="eastAsia"/>
+          <w:b/>
+          <w:bCs/>
+        </w:rPr>
+      </w:pPr>
+      <w:r>
+        <w:rPr>
+          <w:rFonts w:hint="eastAsia"/>
+          <w:b/>
+          <w:bCs/>
+        </w:rPr>
+        <w:t>4</w:t>
+      </w:r>
+      <w:r>
+        <w:rPr>
+          <w:rFonts w:hint="eastAsia"/>
+          <w:b/>
+          <w:bCs/>
+        </w:rPr>
+        <w:t>.</w:t>
+      </w:r>
+      <w:r>
+        <w:rPr>
+          <w:rFonts w:hint="eastAsia"/>
+          <w:b/>
+          <w:bCs/>
+        </w:rPr>
+        <w:t xml:space="preserve"> </w:t>
+      </w:r>
+      <w:r>
+        <w:rPr>
+          <w:rFonts w:hint="eastAsia"/>
+          <w:b/>
+          <w:bCs/>
+        </w:rPr>
+        <w:t xml:space="preserve">json jsonp </w:t>
+      </w:r>
+      <w:r>
+        <w:rPr>
+          <w:rFonts w:hint="eastAsia"/>
+          <w:b/>
+          <w:bCs/>
+        </w:rPr>
+        <w:t>区别</w:t>
+      </w:r>
+    </w:p>
+    <w:p>
+      <w:pPr>
+        <w:spacing w:line="220" w:lineRule="atLeast"/>
+        <w:rPr>
+          <w:rFonts w:hint="eastAsia"/>
+          <w:b/>
+          <w:bCs/>
+        </w:rPr>
+      </w:pPr>
+      <w:hyperlink r:id="rId28" w:history="1">
+        <w:r>
+          <w:rPr>
+            <w:rStyle w:val="a3"/>
+            <w:b/>
+            <w:bCs/>
+          </w:rPr>
+          <w:t>http://www.cnblogs.com/iovec/p/5312464.html</w:t>
+        </w:r>
+      </w:hyperlink>
+      <w:r>
+        <w:rPr>
+          <w:rFonts w:hint="eastAsia"/>
+          <w:b/>
+          <w:bCs/>
+        </w:rPr>
+        <w:t xml:space="preserve"> </w:t>
+      </w:r>
+    </w:p>
+    <w:p>
+      <w:pPr>
+        <w:pStyle w:val="a7"/>
+        <w:numPr>
+          <w:ilvl w:val="0"/>
+          <w:numId w:val="11"/>
+        </w:numPr>
+        <w:spacing w:line="220" w:lineRule="atLeast"/>
+        <w:ind w:firstLineChars="0"/>
+        <w:rPr>
+          <w:rFonts w:hint="eastAsia"/>
+          <w:sz w:val="20"/>
+        </w:rPr>
+      </w:pPr>
+      <w:r>
+        <w:rPr>
+          <w:rFonts w:hint="eastAsia"/>
+          <w:sz w:val="20"/>
+        </w:rPr>
+        <w:t>同源策略（</w:t>
+      </w:r>
+      <w:r>
+        <w:rPr>
+          <w:rFonts w:hint="eastAsia"/>
+          <w:sz w:val="20"/>
+        </w:rPr>
+        <w:t>Same-Origin Policy</w:t>
+      </w:r>
+      <w:r>
+        <w:rPr>
+          <w:rFonts w:hint="eastAsia"/>
+          <w:sz w:val="20"/>
+        </w:rPr>
+        <w:t>）：</w:t>
+      </w:r>
+      <w:r>
+        <w:rPr>
+          <w:sz w:val="20"/>
+        </w:rPr>
+        <w:t>它是由</w:t>
+      </w:r>
+      <w:r>
+        <w:rPr>
+          <w:sz w:val="20"/>
+        </w:rPr>
+        <w:t>Netscape</w:t>
+      </w:r>
+      <w:r>
+        <w:rPr>
+          <w:sz w:val="20"/>
+        </w:rPr>
+        <w:t>提出的一个著名的安全策略。现在所有支持</w:t>
+      </w:r>
+      <w:r>
+        <w:rPr>
+          <w:sz w:val="20"/>
+        </w:rPr>
+        <w:t xml:space="preserve">JavaScript </w:t>
+      </w:r>
+      <w:r>
+        <w:rPr>
+          <w:sz w:val="20"/>
+        </w:rPr>
+        <w:t>的浏览器都会使用这个策略。所谓同源，就是必须协议、域名、端口都一致的，才叫做同源。</w:t>
+      </w:r>
+      <w:hyperlink r:id="rId29" w:history="1">
+        <w:r>
+          <w:rPr>
+            <w:rStyle w:val="a3"/>
+            <w:sz w:val="20"/>
+          </w:rPr>
+          <w:t>http://blog.csdn.net/xiaoxian8023/article/details/27817861</w:t>
+        </w:r>
+      </w:hyperlink>
+      <w:r>
+        <w:rPr>
+          <w:rFonts w:hint="eastAsia"/>
+          <w:sz w:val="20"/>
+        </w:rPr>
+        <w:t xml:space="preserve"> </w:t>
+      </w:r>
+    </w:p>
+    <w:p>
+      <w:pPr>
+        <w:spacing w:line="220" w:lineRule="atLeast"/>
+        <w:rPr>
+          <w:rFonts w:hint="eastAsia"/>
+          <w:sz w:val="20"/>
+        </w:rPr>
+      </w:pPr>
+      <w:r>
+        <w:rPr>
+          <w:rFonts w:hint="eastAsia"/>
+          <w:sz w:val="20"/>
+        </w:rPr>
+        <w:t>如：</w:t>
+      </w:r>
+      <w:hyperlink r:id="rId30" w:history="1">
+        <w:r>
+          <w:rPr>
+            <w:rStyle w:val="a3"/>
+            <w:rFonts w:hint="eastAsia"/>
+            <w:sz w:val="20"/>
+          </w:rPr>
+          <w:t>http://www.12306.cn</w:t>
+        </w:r>
+      </w:hyperlink>
+      <w:r>
+        <w:rPr>
+          <w:rFonts w:hint="eastAsia"/>
+          <w:sz w:val="20"/>
+        </w:rPr>
+        <w:t xml:space="preserve"> </w:t>
+      </w:r>
+      <w:r>
+        <w:rPr>
+          <w:rFonts w:hint="eastAsia"/>
+          <w:sz w:val="20"/>
+        </w:rPr>
+        <w:t>和</w:t>
+      </w:r>
+      <w:r>
+        <w:rPr>
+          <w:rFonts w:hint="eastAsia"/>
+          <w:sz w:val="20"/>
+        </w:rPr>
+        <w:t xml:space="preserve"> </w:t>
+      </w:r>
+      <w:hyperlink r:id="rId31" w:history="1">
+        <w:r>
+          <w:rPr>
+            <w:rStyle w:val="a3"/>
+            <w:rFonts w:hint="eastAsia"/>
+            <w:sz w:val="20"/>
+          </w:rPr>
+          <w:t>https://www.12306.cn</w:t>
+        </w:r>
+      </w:hyperlink>
+      <w:r>
+        <w:rPr>
+          <w:rFonts w:hint="eastAsia"/>
+          <w:sz w:val="20"/>
+        </w:rPr>
+        <w:t xml:space="preserve"> </w:t>
+      </w:r>
+      <w:r>
+        <w:rPr>
+          <w:rFonts w:hint="eastAsia"/>
+          <w:sz w:val="20"/>
+        </w:rPr>
+        <w:t>协议不一致，不是同源。</w:t>
+      </w:r>
+    </w:p>
+    <w:p>
+      <w:pPr>
+        <w:spacing w:line="220" w:lineRule="atLeast"/>
+        <w:rPr>
+          <w:rFonts w:hint="eastAsia"/>
+          <w:sz w:val="20"/>
+        </w:rPr>
+      </w:pPr>
+      <w:r>
+        <w:rPr>
+          <w:rFonts w:hint="eastAsia"/>
+          <w:sz w:val="20"/>
+        </w:rPr>
+        <w:t>直接访问浏览器会提示</w:t>
+      </w:r>
+      <w:r>
+        <w:rPr>
+          <w:rFonts w:hint="eastAsia"/>
+          <w:sz w:val="20"/>
+        </w:rPr>
+        <w:t>Access-Control-Allow-Origin</w:t>
+      </w:r>
+      <w:r>
+        <w:rPr>
+          <w:rFonts w:hint="eastAsia"/>
+          <w:sz w:val="20"/>
+        </w:rPr>
+        <w:t>，只要在服务端设置响应头即可，但存在安全隐患，因为存在通配符“</w:t>
+      </w:r>
+      <w:r>
+        <w:rPr>
+          <w:rFonts w:hint="eastAsia"/>
+          <w:sz w:val="20"/>
+        </w:rPr>
+        <w:t>*</w:t>
+      </w:r>
+      <w:r>
+        <w:rPr>
+          <w:rFonts w:hint="eastAsia"/>
+          <w:sz w:val="20"/>
+        </w:rPr>
+        <w:t>”：</w:t>
+      </w:r>
+      <w:r>
+        <w:rPr>
+          <w:rFonts w:hint="eastAsia"/>
+          <w:sz w:val="20"/>
+        </w:rPr>
+        <w:t>response.setHeader(</w:t>
+      </w:r>
+      <w:r>
+        <w:rPr>
+          <w:sz w:val="20"/>
+        </w:rPr>
+        <w:t>“</w:t>
+      </w:r>
+      <w:r>
+        <w:rPr>
+          <w:rFonts w:hint="eastAsia"/>
+          <w:sz w:val="20"/>
+        </w:rPr>
+        <w:t>Access-Control_allow_Origin</w:t>
+      </w:r>
+      <w:r>
+        <w:rPr>
+          <w:sz w:val="20"/>
+        </w:rPr>
+        <w:t>”</w:t>
+      </w:r>
+      <w:r>
+        <w:rPr>
+          <w:rFonts w:hint="eastAsia"/>
+          <w:sz w:val="20"/>
+        </w:rPr>
+        <w:t>,</w:t>
+      </w:r>
+      <w:r>
+        <w:rPr>
+          <w:sz w:val="20"/>
+        </w:rPr>
+        <w:t>”</w:t>
+      </w:r>
+      <w:r>
+        <w:rPr>
+          <w:rFonts w:hint="eastAsia"/>
+          <w:sz w:val="20"/>
+        </w:rPr>
+        <w:t>*</w:t>
+      </w:r>
+      <w:r>
+        <w:rPr>
+          <w:sz w:val="20"/>
+        </w:rPr>
+        <w:t>”</w:t>
+      </w:r>
+      <w:r>
+        <w:rPr>
+          <w:rFonts w:hint="eastAsia"/>
+          <w:sz w:val="20"/>
+        </w:rPr>
+        <w:t>)</w:t>
+      </w:r>
+      <w:r>
+        <w:rPr>
+          <w:rFonts w:hint="eastAsia"/>
+          <w:sz w:val="20"/>
+        </w:rPr>
+        <w:t>。</w:t>
+      </w:r>
+    </w:p>
+    <w:p>
+      <w:pPr>
+        <w:pStyle w:val="a7"/>
+        <w:numPr>
+          <w:ilvl w:val="0"/>
+          <w:numId w:val="11"/>
+        </w:numPr>
+        <w:spacing w:line="220" w:lineRule="atLeast"/>
+        <w:ind w:firstLineChars="0"/>
+        <w:rPr>
+          <w:rFonts w:hint="eastAsia"/>
+          <w:sz w:val="20"/>
+        </w:rPr>
+      </w:pPr>
+      <w:r>
+        <w:rPr>
+          <w:rFonts w:hint="eastAsia"/>
+          <w:sz w:val="20"/>
+        </w:rPr>
+        <w:t>jQuery</w:t>
+      </w:r>
+      <w:r>
+        <w:rPr>
+          <w:rFonts w:hint="eastAsia"/>
+          <w:sz w:val="20"/>
+        </w:rPr>
+        <w:t>的</w:t>
+      </w:r>
+      <w:r>
+        <w:rPr>
+          <w:rFonts w:hint="eastAsia"/>
+          <w:sz w:val="20"/>
+        </w:rPr>
+        <w:t>$.ajax</w:t>
+      </w:r>
+      <w:r>
+        <w:rPr>
+          <w:rFonts w:hint="eastAsia"/>
+          <w:sz w:val="20"/>
+        </w:rPr>
+        <w:t>支持跨域访问，只需将</w:t>
+      </w:r>
+      <w:r>
+        <w:rPr>
+          <w:rFonts w:hint="eastAsia"/>
+          <w:sz w:val="20"/>
+        </w:rPr>
+        <w:t>dataType</w:t>
+      </w:r>
+      <w:r>
+        <w:rPr>
+          <w:rFonts w:hint="eastAsia"/>
+          <w:sz w:val="20"/>
+        </w:rPr>
+        <w:t>设置为</w:t>
+      </w:r>
+      <w:r>
+        <w:rPr>
+          <w:rFonts w:hint="eastAsia"/>
+          <w:sz w:val="20"/>
+        </w:rPr>
+        <w:t>jsonp</w:t>
+      </w:r>
+      <w:r>
+        <w:rPr>
+          <w:rFonts w:hint="eastAsia"/>
+          <w:sz w:val="20"/>
+        </w:rPr>
+        <w:t>（</w:t>
+      </w:r>
+      <w:r>
+        <w:rPr>
+          <w:rFonts w:hint="eastAsia"/>
+          <w:sz w:val="20"/>
+        </w:rPr>
+        <w:t>JSON with padding</w:t>
+      </w:r>
+      <w:r>
+        <w:rPr>
+          <w:rFonts w:hint="eastAsia"/>
+          <w:sz w:val="20"/>
+        </w:rPr>
+        <w:t>），是</w:t>
+      </w:r>
+      <w:r>
+        <w:rPr>
+          <w:rFonts w:hint="eastAsia"/>
+          <w:sz w:val="20"/>
+        </w:rPr>
+        <w:t>json</w:t>
+      </w:r>
+      <w:r>
+        <w:rPr>
+          <w:rFonts w:hint="eastAsia"/>
+          <w:sz w:val="20"/>
+        </w:rPr>
+        <w:t>的一种“使用模式”，</w:t>
+      </w:r>
+      <w:r>
+        <w:rPr>
+          <w:rFonts w:ascii="microsoft yahei" w:hAnsi="microsoft yahei"/>
+          <w:color w:val="555555"/>
+          <w:sz w:val="20"/>
+          <w:szCs w:val="20"/>
+          <w:shd w:val="clear" w:color="auto" w:fill="FFFFFF"/>
+        </w:rPr>
+        <w:t xml:space="preserve"> </w:t>
+      </w:r>
+      <w:r>
+        <w:rPr>
+          <w:sz w:val="20"/>
+        </w:rPr>
+        <w:t>可以让网页从别的网域获取资料。</w:t>
+      </w:r>
+      <w:r>
+        <w:rPr>
+          <w:sz w:val="20"/>
+        </w:rPr>
+        <w:t>jsonp</w:t>
+      </w:r>
+      <w:r>
+        <w:rPr>
+          <w:sz w:val="20"/>
+        </w:rPr>
+        <w:t>是采用的</w:t>
+      </w:r>
+      <w:r>
+        <w:rPr>
+          <w:sz w:val="20"/>
+        </w:rPr>
+        <w:t>js</w:t>
+      </w:r>
+      <w:r>
+        <w:rPr>
+          <w:sz w:val="20"/>
+        </w:rPr>
+        <w:t>的回调机制来实现的。使用方式也很简</w:t>
+      </w:r>
+      <w:r>
+        <w:rPr>
+          <w:rFonts w:hint="eastAsia"/>
+          <w:sz w:val="20"/>
+        </w:rPr>
+        <w:t>单，简略方式如下：</w:t>
+      </w:r>
+    </w:p>
+    <w:p>
+      <w:pPr>
+        <w:spacing w:line="220" w:lineRule="atLeast"/>
+        <w:rPr>
+          <w:rFonts w:hint="eastAsia"/>
+          <w:sz w:val="20"/>
+        </w:rPr>
+      </w:pPr>
+      <w:r>
+        <w:rPr>
+          <w:rFonts w:hint="eastAsia"/>
+          <w:sz w:val="20"/>
+        </w:rPr>
+        <w:t>$.getJSON(</w:t>
+      </w:r>
+      <w:hyperlink r:id="rId32" w:history="1">
+        <w:r>
+          <w:rPr>
+            <w:rStyle w:val="a3"/>
+            <w:rFonts w:hint="eastAsia"/>
+            <w:sz w:val="20"/>
+          </w:rPr>
+          <w:t>http://****.**/**/&amp;callback=?,function(json){...})</w:t>
+        </w:r>
+      </w:hyperlink>
+      <w:r>
+        <w:rPr>
+          <w:rFonts w:hint="eastAsia"/>
+          <w:sz w:val="20"/>
+        </w:rPr>
+        <w:t>；</w:t>
+      </w:r>
+      <w:r>
+        <w:rPr>
+          <w:rFonts w:hint="eastAsia"/>
+          <w:sz w:val="20"/>
+        </w:rPr>
+        <w:t>服务端需要获取</w:t>
+      </w:r>
+      <w:r>
+        <w:rPr>
+          <w:rFonts w:hint="eastAsia"/>
+          <w:sz w:val="20"/>
+        </w:rPr>
+        <w:t>callback</w:t>
+      </w:r>
+      <w:r>
+        <w:rPr>
+          <w:rFonts w:hint="eastAsia"/>
+          <w:sz w:val="20"/>
+        </w:rPr>
+        <w:t>的值并以如下方式返回数据：</w:t>
+      </w:r>
+      <w:r>
+        <w:rPr>
+          <w:rFonts w:hint="eastAsia"/>
+          <w:sz w:val="20"/>
+        </w:rPr>
+        <w:t>callback+</w:t>
+      </w:r>
+      <w:r>
+        <w:rPr>
+          <w:sz w:val="20"/>
+        </w:rPr>
+        <w:t>”</w:t>
+      </w:r>
+      <w:r>
+        <w:rPr>
+          <w:rFonts w:hint="eastAsia"/>
+          <w:sz w:val="20"/>
+        </w:rPr>
+        <w:t>(</w:t>
+      </w:r>
+      <w:r>
+        <w:rPr>
+          <w:sz w:val="20"/>
+        </w:rPr>
+        <w:t>“</w:t>
+      </w:r>
+      <w:r>
+        <w:rPr>
+          <w:rFonts w:hint="eastAsia"/>
+          <w:sz w:val="20"/>
+        </w:rPr>
+        <w:t>+</w:t>
+      </w:r>
+      <w:r>
+        <w:rPr>
+          <w:rFonts w:hint="eastAsia"/>
+          <w:sz w:val="20"/>
+        </w:rPr>
+        <w:t>jsondata</w:t>
+      </w:r>
+      <w:r>
+        <w:rPr>
+          <w:rFonts w:hint="eastAsia"/>
+          <w:sz w:val="20"/>
+        </w:rPr>
+        <w:t>+</w:t>
+      </w:r>
+      <w:r>
+        <w:rPr>
+          <w:sz w:val="20"/>
+        </w:rPr>
+        <w:t>”</w:t>
+      </w:r>
+      <w:r>
+        <w:rPr>
+          <w:rFonts w:hint="eastAsia"/>
+          <w:sz w:val="20"/>
+        </w:rPr>
+        <w:t>)</w:t>
+      </w:r>
+      <w:r>
+        <w:rPr>
+          <w:sz w:val="20"/>
+        </w:rPr>
+        <w:t>”</w:t>
+      </w:r>
+      <w:r>
+        <w:rPr>
+          <w:rFonts w:hint="eastAsia"/>
+          <w:sz w:val="20"/>
+        </w:rPr>
+        <w:t>;</w:t>
+      </w:r>
+      <w:r>
+        <w:rPr>
+          <w:sz w:val="20"/>
+        </w:rPr>
+        <w:t xml:space="preserve"> </w:t>
+      </w:r>
+      <w:r>
+        <w:rPr>
+          <w:sz w:val="20"/>
+        </w:rPr>
+        <w:t>格式是回调函数名</w:t>
+      </w:r>
+      <w:r>
+        <w:rPr>
+          <w:sz w:val="20"/>
+        </w:rPr>
+        <w:t>+(json</w:t>
+      </w:r>
+      <w:r>
+        <w:rPr>
+          <w:sz w:val="20"/>
+        </w:rPr>
+        <w:t>数组</w:t>
+      </w:r>
+      <w:r>
+        <w:rPr>
+          <w:sz w:val="20"/>
+        </w:rPr>
+        <w:t>)</w:t>
+      </w:r>
+      <w:r>
+        <w:rPr>
+          <w:rFonts w:hint="eastAsia"/>
+          <w:sz w:val="20"/>
+        </w:rPr>
+        <w:t>。</w:t>
+      </w:r>
+    </w:p>
+    <w:p>
+      <w:pPr>
+        <w:pStyle w:val="a7"/>
+        <w:numPr>
+          <w:ilvl w:val="0"/>
+          <w:numId w:val="11"/>
+        </w:numPr>
+        <w:spacing w:line="220" w:lineRule="atLeast"/>
+        <w:ind w:firstLineChars="0"/>
+        <w:rPr>
+          <w:rFonts w:hint="eastAsia"/>
+          <w:sz w:val="20"/>
+        </w:rPr>
+      </w:pPr>
+      <w:r>
+        <w:rPr>
+          <w:rFonts w:hint="eastAsia"/>
+          <w:sz w:val="20"/>
+        </w:rPr>
+        <w:lastRenderedPageBreak/>
+        <w:t>jsonp</w:t>
+      </w:r>
+      <w:r>
+        <w:rPr>
+          <w:rFonts w:hint="eastAsia"/>
+          <w:sz w:val="20"/>
+        </w:rPr>
+        <w:t>就是简单的函数（</w:t>
+      </w:r>
+      <w:r>
+        <w:rPr>
+          <w:rFonts w:hint="eastAsia"/>
+          <w:sz w:val="20"/>
+        </w:rPr>
+        <w:t>javaScript</w:t>
+      </w:r>
+      <w:r>
+        <w:rPr>
+          <w:rFonts w:hint="eastAsia"/>
+          <w:sz w:val="20"/>
+        </w:rPr>
+        <w:t>）调用，数据被包裹在了参数中。</w:t>
+      </w:r>
+    </w:p>
+    <w:p>
+      <w:pPr>
+        <w:pStyle w:val="a7"/>
+        <w:numPr>
+          <w:ilvl w:val="0"/>
+          <w:numId w:val="11"/>
+        </w:numPr>
+        <w:spacing w:line="220" w:lineRule="atLeast"/>
+        <w:ind w:firstLineChars="0"/>
+        <w:rPr>
+          <w:rFonts w:hint="eastAsia"/>
+          <w:sz w:val="20"/>
+        </w:rPr>
+      </w:pPr>
+      <w:r>
+        <w:rPr>
+          <w:sz w:val="20"/>
+        </w:rPr>
+        <w:t>json</w:t>
+      </w:r>
+      <w:r>
+        <w:rPr>
+          <w:sz w:val="20"/>
+        </w:rPr>
+        <w:t>是理想的数据交换格式，但没办法跨域直接获取，于是就将</w:t>
+      </w:r>
+      <w:r>
+        <w:rPr>
+          <w:sz w:val="20"/>
+        </w:rPr>
+        <w:t>json</w:t>
+      </w:r>
+      <w:r>
+        <w:rPr>
+          <w:sz w:val="20"/>
+        </w:rPr>
+        <w:t>包裹</w:t>
+      </w:r>
+      <w:r>
+        <w:rPr>
+          <w:sz w:val="20"/>
+        </w:rPr>
+        <w:t>(padding)</w:t>
+      </w:r>
+      <w:r>
+        <w:rPr>
+          <w:sz w:val="20"/>
+        </w:rPr>
+        <w:t>在一个合法的</w:t>
+      </w:r>
+      <w:r>
+        <w:rPr>
+          <w:sz w:val="20"/>
+        </w:rPr>
+        <w:t>js</w:t>
+      </w:r>
+      <w:r>
+        <w:rPr>
+          <w:sz w:val="20"/>
+        </w:rPr>
+        <w:t>语句中作为</w:t>
+      </w:r>
+      <w:r>
+        <w:rPr>
+          <w:sz w:val="20"/>
+        </w:rPr>
+        <w:t>js</w:t>
+      </w:r>
+      <w:r>
+        <w:rPr>
+          <w:sz w:val="20"/>
+        </w:rPr>
+        <w:t>文件传过去。这就是</w:t>
+      </w:r>
+      <w:r>
+        <w:rPr>
+          <w:sz w:val="20"/>
+        </w:rPr>
+        <w:t>json</w:t>
+      </w:r>
+      <w:r>
+        <w:rPr>
+          <w:sz w:val="20"/>
+        </w:rPr>
+        <w:t>和</w:t>
+      </w:r>
+      <w:r>
+        <w:rPr>
+          <w:sz w:val="20"/>
+        </w:rPr>
+        <w:t>jsonp</w:t>
+      </w:r>
+      <w:r>
+        <w:rPr>
+          <w:sz w:val="20"/>
+        </w:rPr>
+        <w:t>的区别，</w:t>
+      </w:r>
+      <w:r>
+        <w:rPr>
+          <w:sz w:val="20"/>
+        </w:rPr>
+        <w:t>json</w:t>
+      </w:r>
+      <w:r>
+        <w:rPr>
+          <w:sz w:val="20"/>
+        </w:rPr>
+        <w:t>是想要的东西，</w:t>
+      </w:r>
+      <w:r>
+        <w:rPr>
+          <w:sz w:val="20"/>
+        </w:rPr>
+        <w:t>jsonp</w:t>
+      </w:r>
+      <w:r>
+        <w:rPr>
+          <w:sz w:val="20"/>
+        </w:rPr>
+        <w:t>是达到这个目的而普遍采用的一种方法，当然最终获得和处理的还是</w:t>
+      </w:r>
+      <w:r>
+        <w:rPr>
+          <w:sz w:val="20"/>
+        </w:rPr>
+        <w:t>json</w:t>
+      </w:r>
+      <w:r>
+        <w:rPr>
+          <w:sz w:val="20"/>
+        </w:rPr>
+        <w:t>。所以说</w:t>
+      </w:r>
+      <w:r>
+        <w:rPr>
+          <w:sz w:val="20"/>
+        </w:rPr>
+        <w:t>json</w:t>
+      </w:r>
+      <w:r>
+        <w:rPr>
+          <w:sz w:val="20"/>
+        </w:rPr>
+        <w:t>是目的，</w:t>
+      </w:r>
+      <w:r>
+        <w:rPr>
+          <w:sz w:val="20"/>
+        </w:rPr>
+        <w:t>jsonp</w:t>
+      </w:r>
+      <w:r>
+        <w:rPr>
+          <w:sz w:val="20"/>
+        </w:rPr>
+        <w:t>只是手段。</w:t>
+      </w:r>
+      <w:r>
+        <w:rPr>
+          <w:sz w:val="20"/>
+        </w:rPr>
+        <w:t>json</w:t>
+      </w:r>
+      <w:r>
+        <w:rPr>
+          <w:sz w:val="20"/>
+        </w:rPr>
+        <w:t>总会用到，而</w:t>
+      </w:r>
+      <w:r>
+        <w:rPr>
+          <w:sz w:val="20"/>
+        </w:rPr>
+        <w:t>jsonp</w:t>
+      </w:r>
+      <w:r>
+        <w:rPr>
+          <w:sz w:val="20"/>
+        </w:rPr>
+        <w:t>只有在跨域获取数据才会用到。</w:t>
+      </w:r>
     </w:p>
     <w:sectPr>
       <w:pgSz w:w="11906" w:h="16838"/>
@@ -16402,6 +17971,350 @@
 <file path=word/numbering.xml><?xml version="1.0" encoding="utf-8"?>
 <w:numbering xmlns:ve="http://schemas.openxmlformats.org/markup-compatibility/2006" xmlns:o="urn:schemas-microsoft-com:office:office" xmlns:r="http://schemas.openxmlformats.org/officeDocument/2006/relationships" xmlns:m="http://schemas.openxmlformats.org/officeDocument/2006/math" xmlns:v="urn:schemas-microsoft-com:vml" xmlns:wp="http://schemas.openxmlformats.org/drawingml/2006/wordprocessingDrawing" xmlns:w10="urn:schemas-microsoft-com:office:word" xmlns:w="http://schemas.openxmlformats.org/wordprocessingml/2006/main" xmlns:wne="http://schemas.microsoft.com/office/word/2006/wordml">
   <w:abstractNum w:abstractNumId="0">
+    <w:nsid w:val="128A5F9D"/>
+    <w:multiLevelType w:val="hybridMultilevel"/>
+    <w:tmpl w:val="A82C5338"/>
+    <w:lvl w:ilvl="0" w:tplc="0409000F">
+      <w:start w:val="1"/>
+      <w:numFmt w:val="decimal"/>
+      <w:lvlText w:val="%1."/>
+      <w:lvlJc w:val="left"/>
+      <w:pPr>
+        <w:ind w:left="420" w:hanging="420"/>
+      </w:pPr>
+    </w:lvl>
+    <w:lvl w:ilvl="1" w:tplc="04090019" w:tentative="1">
+      <w:start w:val="1"/>
+      <w:numFmt w:val="lowerLetter"/>
+      <w:lvlText w:val="%2)"/>
+      <w:lvlJc w:val="left"/>
+      <w:pPr>
+        <w:ind w:left="840" w:hanging="420"/>
+      </w:pPr>
+    </w:lvl>
+    <w:lvl w:ilvl="2" w:tplc="0409001B" w:tentative="1">
+      <w:start w:val="1"/>
+      <w:numFmt w:val="lowerRoman"/>
+      <w:lvlText w:val="%3."/>
+      <w:lvlJc w:val="right"/>
+      <w:pPr>
+        <w:ind w:left="1260" w:hanging="420"/>
+      </w:pPr>
+    </w:lvl>
+    <w:lvl w:ilvl="3" w:tplc="0409000F" w:tentative="1">
+      <w:start w:val="1"/>
+      <w:numFmt w:val="decimal"/>
+      <w:lvlText w:val="%4."/>
+      <w:lvlJc w:val="left"/>
+      <w:pPr>
+        <w:ind w:left="1680" w:hanging="420"/>
+      </w:pPr>
+    </w:lvl>
+    <w:lvl w:ilvl="4" w:tplc="04090019" w:tentative="1">
+      <w:start w:val="1"/>
+      <w:numFmt w:val="lowerLetter"/>
+      <w:lvlText w:val="%5)"/>
+      <w:lvlJc w:val="left"/>
+      <w:pPr>
+        <w:ind w:left="2100" w:hanging="420"/>
+      </w:pPr>
+    </w:lvl>
+    <w:lvl w:ilvl="5" w:tplc="0409001B" w:tentative="1">
+      <w:start w:val="1"/>
+      <w:numFmt w:val="lowerRoman"/>
+      <w:lvlText w:val="%6."/>
+      <w:lvlJc w:val="right"/>
+      <w:pPr>
+        <w:ind w:left="2520" w:hanging="420"/>
+      </w:pPr>
+    </w:lvl>
+    <w:lvl w:ilvl="6" w:tplc="0409000F" w:tentative="1">
+      <w:start w:val="1"/>
+      <w:numFmt w:val="decimal"/>
+      <w:lvlText w:val="%7."/>
+      <w:lvlJc w:val="left"/>
+      <w:pPr>
+        <w:ind w:left="2940" w:hanging="420"/>
+      </w:pPr>
+    </w:lvl>
+    <w:lvl w:ilvl="7" w:tplc="04090019" w:tentative="1">
+      <w:start w:val="1"/>
+      <w:numFmt w:val="lowerLetter"/>
+      <w:lvlText w:val="%8)"/>
+      <w:lvlJc w:val="left"/>
+      <w:pPr>
+        <w:ind w:left="3360" w:hanging="420"/>
+      </w:pPr>
+    </w:lvl>
+    <w:lvl w:ilvl="8" w:tplc="0409001B" w:tentative="1">
+      <w:start w:val="1"/>
+      <w:numFmt w:val="lowerRoman"/>
+      <w:lvlText w:val="%9."/>
+      <w:lvlJc w:val="right"/>
+      <w:pPr>
+        <w:ind w:left="3780" w:hanging="420"/>
+      </w:pPr>
+    </w:lvl>
+  </w:abstractNum>
+  <w:abstractNum w:abstractNumId="1">
+    <w:nsid w:val="2F3960B1"/>
+    <w:multiLevelType w:val="hybridMultilevel"/>
+    <w:tmpl w:val="88EE8194"/>
+    <w:lvl w:ilvl="0" w:tplc="0409000F">
+      <w:start w:val="1"/>
+      <w:numFmt w:val="decimal"/>
+      <w:lvlText w:val="%1."/>
+      <w:lvlJc w:val="left"/>
+      <w:pPr>
+        <w:ind w:left="420" w:hanging="420"/>
+      </w:pPr>
+    </w:lvl>
+    <w:lvl w:ilvl="1" w:tplc="04090019" w:tentative="1">
+      <w:start w:val="1"/>
+      <w:numFmt w:val="lowerLetter"/>
+      <w:lvlText w:val="%2)"/>
+      <w:lvlJc w:val="left"/>
+      <w:pPr>
+        <w:ind w:left="840" w:hanging="420"/>
+      </w:pPr>
+    </w:lvl>
+    <w:lvl w:ilvl="2" w:tplc="0409001B" w:tentative="1">
+      <w:start w:val="1"/>
+      <w:numFmt w:val="lowerRoman"/>
+      <w:lvlText w:val="%3."/>
+      <w:lvlJc w:val="right"/>
+      <w:pPr>
+        <w:ind w:left="1260" w:hanging="420"/>
+      </w:pPr>
+    </w:lvl>
+    <w:lvl w:ilvl="3" w:tplc="0409000F" w:tentative="1">
+      <w:start w:val="1"/>
+      <w:numFmt w:val="decimal"/>
+      <w:lvlText w:val="%4."/>
+      <w:lvlJc w:val="left"/>
+      <w:pPr>
+        <w:ind w:left="1680" w:hanging="420"/>
+      </w:pPr>
+    </w:lvl>
+    <w:lvl w:ilvl="4" w:tplc="04090019" w:tentative="1">
+      <w:start w:val="1"/>
+      <w:numFmt w:val="lowerLetter"/>
+      <w:lvlText w:val="%5)"/>
+      <w:lvlJc w:val="left"/>
+      <w:pPr>
+        <w:ind w:left="2100" w:hanging="420"/>
+      </w:pPr>
+    </w:lvl>
+    <w:lvl w:ilvl="5" w:tplc="0409001B" w:tentative="1">
+      <w:start w:val="1"/>
+      <w:numFmt w:val="lowerRoman"/>
+      <w:lvlText w:val="%6."/>
+      <w:lvlJc w:val="right"/>
+      <w:pPr>
+        <w:ind w:left="2520" w:hanging="420"/>
+      </w:pPr>
+    </w:lvl>
+    <w:lvl w:ilvl="6" w:tplc="0409000F" w:tentative="1">
+      <w:start w:val="1"/>
+      <w:numFmt w:val="decimal"/>
+      <w:lvlText w:val="%7."/>
+      <w:lvlJc w:val="left"/>
+      <w:pPr>
+        <w:ind w:left="2940" w:hanging="420"/>
+      </w:pPr>
+    </w:lvl>
+    <w:lvl w:ilvl="7" w:tplc="04090019" w:tentative="1">
+      <w:start w:val="1"/>
+      <w:numFmt w:val="lowerLetter"/>
+      <w:lvlText w:val="%8)"/>
+      <w:lvlJc w:val="left"/>
+      <w:pPr>
+        <w:ind w:left="3360" w:hanging="420"/>
+      </w:pPr>
+    </w:lvl>
+    <w:lvl w:ilvl="8" w:tplc="0409001B" w:tentative="1">
+      <w:start w:val="1"/>
+      <w:numFmt w:val="lowerRoman"/>
+      <w:lvlText w:val="%9."/>
+      <w:lvlJc w:val="right"/>
+      <w:pPr>
+        <w:ind w:left="3780" w:hanging="420"/>
+      </w:pPr>
+    </w:lvl>
+  </w:abstractNum>
+  <w:abstractNum w:abstractNumId="2">
+    <w:nsid w:val="30D23042"/>
+    <w:multiLevelType w:val="hybridMultilevel"/>
+    <w:tmpl w:val="6534EFCC"/>
+    <w:lvl w:ilvl="0" w:tplc="0409000F">
+      <w:start w:val="1"/>
+      <w:numFmt w:val="decimal"/>
+      <w:lvlText w:val="%1."/>
+      <w:lvlJc w:val="left"/>
+      <w:pPr>
+        <w:ind w:left="420" w:hanging="420"/>
+      </w:pPr>
+    </w:lvl>
+    <w:lvl w:ilvl="1" w:tplc="04090019" w:tentative="1">
+      <w:start w:val="1"/>
+      <w:numFmt w:val="lowerLetter"/>
+      <w:lvlText w:val="%2)"/>
+      <w:lvlJc w:val="left"/>
+      <w:pPr>
+        <w:ind w:left="840" w:hanging="420"/>
+      </w:pPr>
+    </w:lvl>
+    <w:lvl w:ilvl="2" w:tplc="0409001B" w:tentative="1">
+      <w:start w:val="1"/>
+      <w:numFmt w:val="lowerRoman"/>
+      <w:lvlText w:val="%3."/>
+      <w:lvlJc w:val="right"/>
+      <w:pPr>
+        <w:ind w:left="1260" w:hanging="420"/>
+      </w:pPr>
+    </w:lvl>
+    <w:lvl w:ilvl="3" w:tplc="0409000F" w:tentative="1">
+      <w:start w:val="1"/>
+      <w:numFmt w:val="decimal"/>
+      <w:lvlText w:val="%4."/>
+      <w:lvlJc w:val="left"/>
+      <w:pPr>
+        <w:ind w:left="1680" w:hanging="420"/>
+      </w:pPr>
+    </w:lvl>
+    <w:lvl w:ilvl="4" w:tplc="04090019" w:tentative="1">
+      <w:start w:val="1"/>
+      <w:numFmt w:val="lowerLetter"/>
+      <w:lvlText w:val="%5)"/>
+      <w:lvlJc w:val="left"/>
+      <w:pPr>
+        <w:ind w:left="2100" w:hanging="420"/>
+      </w:pPr>
+    </w:lvl>
+    <w:lvl w:ilvl="5" w:tplc="0409001B" w:tentative="1">
+      <w:start w:val="1"/>
+      <w:numFmt w:val="lowerRoman"/>
+      <w:lvlText w:val="%6."/>
+      <w:lvlJc w:val="right"/>
+      <w:pPr>
+        <w:ind w:left="2520" w:hanging="420"/>
+      </w:pPr>
+    </w:lvl>
+    <w:lvl w:ilvl="6" w:tplc="0409000F" w:tentative="1">
+      <w:start w:val="1"/>
+      <w:numFmt w:val="decimal"/>
+      <w:lvlText w:val="%7."/>
+      <w:lvlJc w:val="left"/>
+      <w:pPr>
+        <w:ind w:left="2940" w:hanging="420"/>
+      </w:pPr>
+    </w:lvl>
+    <w:lvl w:ilvl="7" w:tplc="04090019" w:tentative="1">
+      <w:start w:val="1"/>
+      <w:numFmt w:val="lowerLetter"/>
+      <w:lvlText w:val="%8)"/>
+      <w:lvlJc w:val="left"/>
+      <w:pPr>
+        <w:ind w:left="3360" w:hanging="420"/>
+      </w:pPr>
+    </w:lvl>
+    <w:lvl w:ilvl="8" w:tplc="0409001B" w:tentative="1">
+      <w:start w:val="1"/>
+      <w:numFmt w:val="lowerRoman"/>
+      <w:lvlText w:val="%9."/>
+      <w:lvlJc w:val="right"/>
+      <w:pPr>
+        <w:ind w:left="3780" w:hanging="420"/>
+      </w:pPr>
+    </w:lvl>
+  </w:abstractNum>
+  <w:abstractNum w:abstractNumId="3">
+    <w:nsid w:val="47F07D0B"/>
+    <w:multiLevelType w:val="hybridMultilevel"/>
+    <w:tmpl w:val="C8BE9ED8"/>
+    <w:lvl w:ilvl="0" w:tplc="0409000F">
+      <w:start w:val="1"/>
+      <w:numFmt w:val="decimal"/>
+      <w:lvlText w:val="%1."/>
+      <w:lvlJc w:val="left"/>
+      <w:pPr>
+        <w:ind w:left="420" w:hanging="420"/>
+      </w:pPr>
+    </w:lvl>
+    <w:lvl w:ilvl="1" w:tplc="04090019" w:tentative="1">
+      <w:start w:val="1"/>
+      <w:numFmt w:val="lowerLetter"/>
+      <w:lvlText w:val="%2)"/>
+      <w:lvlJc w:val="left"/>
+      <w:pPr>
+        <w:ind w:left="840" w:hanging="420"/>
+      </w:pPr>
+    </w:lvl>
+    <w:lvl w:ilvl="2" w:tplc="0409001B" w:tentative="1">
+      <w:start w:val="1"/>
+      <w:numFmt w:val="lowerRoman"/>
+      <w:lvlText w:val="%3."/>
+      <w:lvlJc w:val="right"/>
+      <w:pPr>
+        <w:ind w:left="1260" w:hanging="420"/>
+      </w:pPr>
+    </w:lvl>
+    <w:lvl w:ilvl="3" w:tplc="0409000F" w:tentative="1">
+      <w:start w:val="1"/>
+      <w:numFmt w:val="decimal"/>
+      <w:lvlText w:val="%4."/>
+      <w:lvlJc w:val="left"/>
+      <w:pPr>
+        <w:ind w:left="1680" w:hanging="420"/>
+      </w:pPr>
+    </w:lvl>
+    <w:lvl w:ilvl="4" w:tplc="04090019" w:tentative="1">
+      <w:start w:val="1"/>
+      <w:numFmt w:val="lowerLetter"/>
+      <w:lvlText w:val="%5)"/>
+      <w:lvlJc w:val="left"/>
+      <w:pPr>
+        <w:ind w:left="2100" w:hanging="420"/>
+      </w:pPr>
+    </w:lvl>
+    <w:lvl w:ilvl="5" w:tplc="0409001B" w:tentative="1">
+      <w:start w:val="1"/>
+      <w:numFmt w:val="lowerRoman"/>
+      <w:lvlText w:val="%6."/>
+      <w:lvlJc w:val="right"/>
+      <w:pPr>
+        <w:ind w:left="2520" w:hanging="420"/>
+      </w:pPr>
+    </w:lvl>
+    <w:lvl w:ilvl="6" w:tplc="0409000F" w:tentative="1">
+      <w:start w:val="1"/>
+      <w:numFmt w:val="decimal"/>
+      <w:lvlText w:val="%7."/>
+      <w:lvlJc w:val="left"/>
+      <w:pPr>
+        <w:ind w:left="2940" w:hanging="420"/>
+      </w:pPr>
+    </w:lvl>
+    <w:lvl w:ilvl="7" w:tplc="04090019" w:tentative="1">
+      <w:start w:val="1"/>
+      <w:numFmt w:val="lowerLetter"/>
+      <w:lvlText w:val="%8)"/>
+      <w:lvlJc w:val="left"/>
+      <w:pPr>
+        <w:ind w:left="3360" w:hanging="420"/>
+      </w:pPr>
+    </w:lvl>
+    <w:lvl w:ilvl="8" w:tplc="0409001B" w:tentative="1">
+      <w:start w:val="1"/>
+      <w:numFmt w:val="lowerRoman"/>
+      <w:lvlText w:val="%9."/>
+      <w:lvlJc w:val="right"/>
+      <w:pPr>
+        <w:ind w:left="3780" w:hanging="420"/>
+      </w:pPr>
+    </w:lvl>
+  </w:abstractNum>
+  <w:abstractNum w:abstractNumId="4">
     <w:nsid w:val="55417660"/>
     <w:multiLevelType w:val="multilevel"/>
     <w:tmpl w:val="EDBCE174"/>
@@ -16550,7 +18463,93 @@
       </w:rPr>
     </w:lvl>
   </w:abstractNum>
-  <w:abstractNum w:abstractNumId="1">
+  <w:abstractNum w:abstractNumId="5">
+    <w:nsid w:val="5EB4572E"/>
+    <w:multiLevelType w:val="hybridMultilevel"/>
+    <w:tmpl w:val="ADF8ACB6"/>
+    <w:lvl w:ilvl="0" w:tplc="0409000F">
+      <w:start w:val="1"/>
+      <w:numFmt w:val="decimal"/>
+      <w:lvlText w:val="%1."/>
+      <w:lvlJc w:val="left"/>
+      <w:pPr>
+        <w:ind w:left="420" w:hanging="420"/>
+      </w:pPr>
+    </w:lvl>
+    <w:lvl w:ilvl="1" w:tplc="04090019" w:tentative="1">
+      <w:start w:val="1"/>
+      <w:numFmt w:val="lowerLetter"/>
+      <w:lvlText w:val="%2)"/>
+      <w:lvlJc w:val="left"/>
+      <w:pPr>
+        <w:ind w:left="840" w:hanging="420"/>
+      </w:pPr>
+    </w:lvl>
+    <w:lvl w:ilvl="2" w:tplc="0409001B" w:tentative="1">
+      <w:start w:val="1"/>
+      <w:numFmt w:val="lowerRoman"/>
+      <w:lvlText w:val="%3."/>
+      <w:lvlJc w:val="right"/>
+      <w:pPr>
+        <w:ind w:left="1260" w:hanging="420"/>
+      </w:pPr>
+    </w:lvl>
+    <w:lvl w:ilvl="3" w:tplc="0409000F" w:tentative="1">
+      <w:start w:val="1"/>
+      <w:numFmt w:val="decimal"/>
+      <w:lvlText w:val="%4."/>
+      <w:lvlJc w:val="left"/>
+      <w:pPr>
+        <w:ind w:left="1680" w:hanging="420"/>
+      </w:pPr>
+    </w:lvl>
+    <w:lvl w:ilvl="4" w:tplc="04090019" w:tentative="1">
+      <w:start w:val="1"/>
+      <w:numFmt w:val="lowerLetter"/>
+      <w:lvlText w:val="%5)"/>
+      <w:lvlJc w:val="left"/>
+      <w:pPr>
+        <w:ind w:left="2100" w:hanging="420"/>
+      </w:pPr>
+    </w:lvl>
+    <w:lvl w:ilvl="5" w:tplc="0409001B" w:tentative="1">
+      <w:start w:val="1"/>
+      <w:numFmt w:val="lowerRoman"/>
+      <w:lvlText w:val="%6."/>
+      <w:lvlJc w:val="right"/>
+      <w:pPr>
+        <w:ind w:left="2520" w:hanging="420"/>
+      </w:pPr>
+    </w:lvl>
+    <w:lvl w:ilvl="6" w:tplc="0409000F" w:tentative="1">
+      <w:start w:val="1"/>
+      <w:numFmt w:val="decimal"/>
+      <w:lvlText w:val="%7."/>
+      <w:lvlJc w:val="left"/>
+      <w:pPr>
+        <w:ind w:left="2940" w:hanging="420"/>
+      </w:pPr>
+    </w:lvl>
+    <w:lvl w:ilvl="7" w:tplc="04090019" w:tentative="1">
+      <w:start w:val="1"/>
+      <w:numFmt w:val="lowerLetter"/>
+      <w:lvlText w:val="%8)"/>
+      <w:lvlJc w:val="left"/>
+      <w:pPr>
+        <w:ind w:left="3360" w:hanging="420"/>
+      </w:pPr>
+    </w:lvl>
+    <w:lvl w:ilvl="8" w:tplc="0409001B" w:tentative="1">
+      <w:start w:val="1"/>
+      <w:numFmt w:val="lowerRoman"/>
+      <w:lvlText w:val="%9."/>
+      <w:lvlJc w:val="right"/>
+      <w:pPr>
+        <w:ind w:left="3780" w:hanging="420"/>
+      </w:pPr>
+    </w:lvl>
+  </w:abstractNum>
+  <w:abstractNum w:abstractNumId="6">
     <w:nsid w:val="63116112"/>
     <w:multiLevelType w:val="hybridMultilevel"/>
     <w:tmpl w:val="E1C6E538"/>
@@ -16663,7 +18662,7 @@
       </w:rPr>
     </w:lvl>
   </w:abstractNum>
-  <w:abstractNum w:abstractNumId="2">
+  <w:abstractNum w:abstractNumId="7">
     <w:nsid w:val="71DC61F1"/>
     <w:multiLevelType w:val="hybridMultilevel"/>
     <w:tmpl w:val="4AE2544C"/>
@@ -16749,7 +18748,93 @@
       </w:pPr>
     </w:lvl>
   </w:abstractNum>
-  <w:abstractNum w:abstractNumId="3">
+  <w:abstractNum w:abstractNumId="8">
+    <w:nsid w:val="7A7A78F2"/>
+    <w:multiLevelType w:val="hybridMultilevel"/>
+    <w:tmpl w:val="36F00320"/>
+    <w:lvl w:ilvl="0" w:tplc="0409000F">
+      <w:start w:val="1"/>
+      <w:numFmt w:val="decimal"/>
+      <w:lvlText w:val="%1."/>
+      <w:lvlJc w:val="left"/>
+      <w:pPr>
+        <w:ind w:left="420" w:hanging="420"/>
+      </w:pPr>
+    </w:lvl>
+    <w:lvl w:ilvl="1" w:tplc="04090019" w:tentative="1">
+      <w:start w:val="1"/>
+      <w:numFmt w:val="lowerLetter"/>
+      <w:lvlText w:val="%2)"/>
+      <w:lvlJc w:val="left"/>
+      <w:pPr>
+        <w:ind w:left="840" w:hanging="420"/>
+      </w:pPr>
+    </w:lvl>
+    <w:lvl w:ilvl="2" w:tplc="0409001B" w:tentative="1">
+      <w:start w:val="1"/>
+      <w:numFmt w:val="lowerRoman"/>
+      <w:lvlText w:val="%3."/>
+      <w:lvlJc w:val="right"/>
+      <w:pPr>
+        <w:ind w:left="1260" w:hanging="420"/>
+      </w:pPr>
+    </w:lvl>
+    <w:lvl w:ilvl="3" w:tplc="0409000F" w:tentative="1">
+      <w:start w:val="1"/>
+      <w:numFmt w:val="decimal"/>
+      <w:lvlText w:val="%4."/>
+      <w:lvlJc w:val="left"/>
+      <w:pPr>
+        <w:ind w:left="1680" w:hanging="420"/>
+      </w:pPr>
+    </w:lvl>
+    <w:lvl w:ilvl="4" w:tplc="04090019" w:tentative="1">
+      <w:start w:val="1"/>
+      <w:numFmt w:val="lowerLetter"/>
+      <w:lvlText w:val="%5)"/>
+      <w:lvlJc w:val="left"/>
+      <w:pPr>
+        <w:ind w:left="2100" w:hanging="420"/>
+      </w:pPr>
+    </w:lvl>
+    <w:lvl w:ilvl="5" w:tplc="0409001B" w:tentative="1">
+      <w:start w:val="1"/>
+      <w:numFmt w:val="lowerRoman"/>
+      <w:lvlText w:val="%6."/>
+      <w:lvlJc w:val="right"/>
+      <w:pPr>
+        <w:ind w:left="2520" w:hanging="420"/>
+      </w:pPr>
+    </w:lvl>
+    <w:lvl w:ilvl="6" w:tplc="0409000F" w:tentative="1">
+      <w:start w:val="1"/>
+      <w:numFmt w:val="decimal"/>
+      <w:lvlText w:val="%7."/>
+      <w:lvlJc w:val="left"/>
+      <w:pPr>
+        <w:ind w:left="2940" w:hanging="420"/>
+      </w:pPr>
+    </w:lvl>
+    <w:lvl w:ilvl="7" w:tplc="04090019" w:tentative="1">
+      <w:start w:val="1"/>
+      <w:numFmt w:val="lowerLetter"/>
+      <w:lvlText w:val="%8)"/>
+      <w:lvlJc w:val="left"/>
+      <w:pPr>
+        <w:ind w:left="3360" w:hanging="420"/>
+      </w:pPr>
+    </w:lvl>
+    <w:lvl w:ilvl="8" w:tplc="0409001B" w:tentative="1">
+      <w:start w:val="1"/>
+      <w:numFmt w:val="lowerRoman"/>
+      <w:lvlText w:val="%9."/>
+      <w:lvlJc w:val="right"/>
+      <w:pPr>
+        <w:ind w:left="3780" w:hanging="420"/>
+      </w:pPr>
+    </w:lvl>
+  </w:abstractNum>
+  <w:abstractNum w:abstractNumId="9">
     <w:nsid w:val="7CCA2970"/>
     <w:multiLevelType w:val="hybridMultilevel"/>
     <w:tmpl w:val="D8327796"/>
@@ -16862,7 +18947,7 @@
       </w:rPr>
     </w:lvl>
   </w:abstractNum>
-  <w:abstractNum w:abstractNumId="4">
+  <w:abstractNum w:abstractNumId="10">
     <w:nsid w:val="7F4F55C7"/>
     <w:multiLevelType w:val="hybridMultilevel"/>
     <w:tmpl w:val="F84047DA"/>
@@ -16976,18 +19061,36 @@
     </w:lvl>
   </w:abstractNum>
   <w:num w:numId="1">
+    <w:abstractNumId w:val="4"/>
+  </w:num>
+  <w:num w:numId="2">
+    <w:abstractNumId w:val="6"/>
+  </w:num>
+  <w:num w:numId="3">
+    <w:abstractNumId w:val="9"/>
+  </w:num>
+  <w:num w:numId="4">
+    <w:abstractNumId w:val="10"/>
+  </w:num>
+  <w:num w:numId="5">
+    <w:abstractNumId w:val="7"/>
+  </w:num>
+  <w:num w:numId="6">
+    <w:abstractNumId w:val="8"/>
+  </w:num>
+  <w:num w:numId="7">
+    <w:abstractNumId w:val="3"/>
+  </w:num>
+  <w:num w:numId="8">
+    <w:abstractNumId w:val="5"/>
+  </w:num>
+  <w:num w:numId="9">
+    <w:abstractNumId w:val="1"/>
+  </w:num>
+  <w:num w:numId="10">
     <w:abstractNumId w:val="0"/>
   </w:num>
-  <w:num w:numId="2">
-    <w:abstractNumId w:val="1"/>
-  </w:num>
-  <w:num w:numId="3">
-    <w:abstractNumId w:val="3"/>
-  </w:num>
-  <w:num w:numId="4">
-    <w:abstractNumId w:val="4"/>
-  </w:num>
-  <w:num w:numId="5">
+  <w:num w:numId="11">
     <w:abstractNumId w:val="2"/>
   </w:num>
 </w:numbering>

</xml_diff>